<commit_message>
Work on engineers thesis.
</commit_message>
<xml_diff>
--- a/.documents/eng arbeit.docx
+++ b/.documents/eng arbeit.docx
@@ -71,10 +71,10 @@
                   <v:path o:extrusionok="f" gradientshapeok="t" o:connecttype="rect"/>
                   <o:lock v:ext="edit" aspectratio="t"/>
                 </v:shapetype>
-                <v:shape id="_x0000_i1025" type="#_x0000_t75" style="width:265.5pt;height:58.5pt" o:ole="">
+                <v:shape id="_x0000_i1025" type="#_x0000_t75" style="width:265.6pt;height:58.4pt" o:ole="">
                   <v:imagedata r:id="rId8" o:title=""/>
                 </v:shape>
-                <o:OLEObject Type="Embed" ProgID="CorelDRAW.Graphic.9" ShapeID="_x0000_i1025" DrawAspect="Content" ObjectID="_1603200092" r:id="rId9"/>
+                <o:OLEObject Type="Embed" ProgID="CorelDRAW.Graphic.9" ShapeID="_x0000_i1025" DrawAspect="Content" ObjectID="_1603556612" r:id="rId9"/>
               </w:object>
             </w:r>
           </w:p>
@@ -1227,7 +1227,6 @@
           <w:docPartUnique/>
         </w:docPartObj>
       </w:sdtPr>
-      <w:sdtEndPr/>
       <w:sdtContent>
         <w:p>
           <w:pPr>
@@ -1941,7 +1940,7 @@
             <w:ptab w:relativeTo="margin" w:alignment="right" w:leader="dot"/>
           </w:r>
           <w:r>
-            <w:t>4</w:t>
+            <w:t>27</w:t>
           </w:r>
         </w:p>
         <w:p>
@@ -2122,44 +2121,6 @@
         </w:p>
         <w:p>
           <w:pPr>
-            <w:pStyle w:val="Spistreci2"/>
-            <w:numPr>
-              <w:ilvl w:val="0"/>
-              <w:numId w:val="0"/>
-            </w:numPr>
-            <w:ind w:left="360" w:firstLine="348"/>
-            <w:rPr>
-              <w:sz w:val="24"/>
-              <w:szCs w:val="24"/>
-            </w:rPr>
-          </w:pPr>
-          <w:r>
-            <w:rPr>
-              <w:sz w:val="24"/>
-              <w:szCs w:val="24"/>
-            </w:rPr>
-            <w:t>4.2.1</w:t>
-          </w:r>
-          <w:r>
-            <w:rPr>
-              <w:sz w:val="24"/>
-              <w:szCs w:val="24"/>
-            </w:rPr>
-            <w:t>. Model fizyczny</w:t>
-          </w:r>
-          <w:r>
-            <w:ptab w:relativeTo="margin" w:alignment="right" w:leader="dot"/>
-          </w:r>
-          <w:r>
-            <w:rPr>
-              <w:sz w:val="24"/>
-              <w:szCs w:val="24"/>
-            </w:rPr>
-            <w:t>2</w:t>
-          </w:r>
-        </w:p>
-        <w:p>
-          <w:pPr>
             <w:pStyle w:val="Spistreci1"/>
           </w:pPr>
           <w:r>
@@ -2488,7 +2449,6 @@
           <w:id w:val="132144354"/>
           <w:citation/>
         </w:sdtPr>
-        <w:sdtEndPr/>
         <w:sdtContent>
           <w:r>
             <w:fldChar w:fldCharType="begin"/>
@@ -3660,7 +3620,7 @@
         <w:t xml:space="preserve">Vue.js </w:t>
       </w:r>
       <w:r>
-        <w:t>[18]</w:t>
+        <w:t>[19]</w:t>
       </w:r>
       <w:r>
         <w:t xml:space="preserve"> jest platformą programistyczną </w:t>
@@ -3889,7 +3849,7 @@
           <w:rStyle w:val="Pogrubienie"/>
           <w:b w:val="0"/>
         </w:rPr>
-        <w:t>[17]</w:t>
+        <w:t>[18]</w:t>
       </w:r>
       <w:r>
         <w:rPr>
@@ -3942,7 +3902,7 @@
           <w:rStyle w:val="Pogrubienie"/>
           <w:b w:val="0"/>
         </w:rPr>
-        <w:t>[18]</w:t>
+        <w:t>[19]</w:t>
       </w:r>
       <w:r>
         <w:rPr>
@@ -5150,7 +5110,7 @@
         <w:rPr>
           <w:szCs w:val="20"/>
         </w:rPr>
-        <w:t>[16]</w:t>
+        <w:t>[17]</w:t>
       </w:r>
       <w:r>
         <w:rPr>
@@ -5533,7 +5493,7 @@
         <w:rPr>
           <w:szCs w:val="20"/>
         </w:rPr>
-        <w:t>[16]</w:t>
+        <w:t>[17]</w:t>
       </w:r>
       <w:r>
         <w:rPr>
@@ -6160,7 +6120,7 @@
         <w:rPr>
           <w:szCs w:val="20"/>
         </w:rPr>
-        <w:t>[16]</w:t>
+        <w:t>[17]</w:t>
       </w:r>
     </w:p>
     <w:p>
@@ -12457,9 +12417,7 @@
       <w:r>
         <w:t>Wynik testu</w:t>
       </w:r>
-      <w:bookmarkStart w:id="10" w:name="_GoBack"/>
       <w:bookmarkEnd w:id="9"/>
-      <w:bookmarkEnd w:id="10"/>
       <w:r>
         <w:br/>
       </w:r>
@@ -12530,11 +12488,11 @@
       <w:r>
         <w:t xml:space="preserve">. </w:t>
       </w:r>
-      <w:bookmarkStart w:id="11" w:name="_Hlk529131316"/>
+      <w:bookmarkStart w:id="10" w:name="_Hlk529131316"/>
       <w:r>
         <w:t>Edytowanie profilu</w:t>
       </w:r>
-      <w:bookmarkEnd w:id="11"/>
+      <w:bookmarkEnd w:id="10"/>
       <w:r>
         <w:rPr>
           <w:noProof/>
@@ -15744,15 +15702,895 @@
         </w:rPr>
       </w:pPr>
     </w:p>
+    <w:p>
+      <w:pPr>
+        <w:spacing w:after="160" w:line="259" w:lineRule="auto"/>
+      </w:pPr>
+      <w:r>
+        <w:br w:type="page"/>
+      </w:r>
+    </w:p>
+    <w:p>
+      <w:pPr>
+        <w:jc w:val="both"/>
+      </w:pPr>
+      <w:r>
+        <w:rPr>
+          <w:b/>
+        </w:rPr>
+        <w:lastRenderedPageBreak/>
+        <w:t>4.</w:t>
+      </w:r>
+      <w:r>
+        <w:rPr>
+          <w:b/>
+        </w:rPr>
+        <w:t xml:space="preserve"> Projekt aplikacji</w:t>
+      </w:r>
+      <w:r>
+        <w:rPr>
+          <w:b/>
+        </w:rPr>
+        <w:t xml:space="preserve"> </w:t>
+      </w:r>
+      <w:r>
+        <w:rPr>
+          <w:b/>
+        </w:rPr>
+        <w:tab/>
+      </w:r>
+      <w:r>
+        <w:rPr>
+          <w:b/>
+        </w:rPr>
+        <w:br/>
+      </w:r>
+      <w:r>
+        <w:t xml:space="preserve"> </w:t>
+      </w:r>
+      <w:r>
+        <w:tab/>
+        <w:t>Proces implementacji aplikacji polega na przetłumaczeniu wyspecyfikowanych wymagań na działający program, aby było to możliwe implementacja musi zostać on poprzedzony procesem projektowania. W ramach projektu przygotowywane są dokumenty dotyczące struktury oprogramowania jak i struktury danych.</w:t>
+      </w:r>
+      <w:r>
+        <w:t xml:space="preserve">[15] </w:t>
+      </w:r>
+    </w:p>
     <w:p/>
+    <w:p>
+      <w:pPr>
+        <w:spacing w:after="160" w:line="259" w:lineRule="auto"/>
+        <w:rPr>
+          <w:b/>
+          <w:sz w:val="20"/>
+        </w:rPr>
+      </w:pPr>
+      <w:r>
+        <w:rPr>
+          <w:b/>
+          <w:sz w:val="20"/>
+        </w:rPr>
+        <w:t>4.1</w:t>
+      </w:r>
+      <w:r>
+        <w:rPr>
+          <w:b/>
+          <w:sz w:val="20"/>
+        </w:rPr>
+        <w:t>.</w:t>
+      </w:r>
+      <w:r>
+        <w:rPr>
+          <w:b/>
+          <w:sz w:val="20"/>
+        </w:rPr>
+        <w:t xml:space="preserve"> Architektura aplikacji</w:t>
+      </w:r>
+    </w:p>
+    <w:p>
+      <w:pPr>
+        <w:spacing w:after="160" w:line="259" w:lineRule="auto"/>
+        <w:jc w:val="both"/>
+      </w:pPr>
+      <w:r>
+        <w:t xml:space="preserve"> </w:t>
+      </w:r>
+      <w:r>
+        <w:tab/>
+        <w:t xml:space="preserve">W ramach projektu aplikacji przygotowana została architektura aplikacji, czyli struktura opracowywanego oprogramowania. Przyjętym w projekcie wzorcem architektonicznym jest architektura wielowarstwowa. W architekturze wielowarstwowej rozdziela się warstwy systemu w zależności od ich odpowiedzialności. Pozwala to uzyskać możliwości skalowalności aplikacji, daje możliwość podmiany poszczególnych segmentów systemu bez przymusu przebudowy całej aplikacji.[15] </w:t>
+      </w:r>
+    </w:p>
+    <w:p>
+      <w:pPr>
+        <w:spacing w:after="160" w:line="259" w:lineRule="auto"/>
+        <w:jc w:val="both"/>
+      </w:pPr>
+      <w:r>
+        <w:t>4.1.1. Diagram pakietów</w:t>
+      </w:r>
+      <w:r>
+        <w:t xml:space="preserve"> </w:t>
+      </w:r>
+      <w:r>
+        <w:tab/>
+      </w:r>
+      <w:r>
+        <w:br/>
+      </w:r>
+      <w:r>
+        <w:t xml:space="preserve"> </w:t>
+      </w:r>
+      <w:r>
+        <w:tab/>
+      </w:r>
+      <w:r>
+        <w:t>Zdefiniowane zostały następujące warstwy, widoczne na Rys 4.1.:</w:t>
+      </w:r>
+    </w:p>
+    <w:p>
+      <w:pPr>
+        <w:pStyle w:val="Akapitzlist"/>
+        <w:numPr>
+          <w:ilvl w:val="0"/>
+          <w:numId w:val="45"/>
+        </w:numPr>
+        <w:jc w:val="both"/>
+        <w:rPr>
+          <w:rFonts w:ascii="Times New Roman" w:hAnsi="Times New Roman" w:cs="Times New Roman"/>
+          <w:sz w:val="24"/>
+        </w:rPr>
+      </w:pPr>
+      <w:r>
+        <w:rPr>
+          <w:rFonts w:ascii="Times New Roman" w:hAnsi="Times New Roman" w:cs="Times New Roman"/>
+          <w:sz w:val="24"/>
+        </w:rPr>
+        <w:t>Warstwa</w:t>
+      </w:r>
+      <w:r>
+        <w:rPr>
+          <w:rFonts w:ascii="Times New Roman" w:hAnsi="Times New Roman" w:cs="Times New Roman"/>
+          <w:sz w:val="24"/>
+        </w:rPr>
+        <w:t xml:space="preserve"> prezentacji – pakiet „</w:t>
+      </w:r>
+      <w:proofErr w:type="spellStart"/>
+      <w:r>
+        <w:rPr>
+          <w:rFonts w:ascii="Times New Roman" w:hAnsi="Times New Roman" w:cs="Times New Roman"/>
+          <w:sz w:val="24"/>
+        </w:rPr>
+        <w:t>frontend</w:t>
+      </w:r>
+      <w:proofErr w:type="spellEnd"/>
+      <w:r>
+        <w:rPr>
+          <w:rFonts w:ascii="Times New Roman" w:hAnsi="Times New Roman" w:cs="Times New Roman"/>
+          <w:sz w:val="24"/>
+        </w:rPr>
+        <w:t>” zawierający strukturę plików Vue.js, w którym znajduje się pakiet „</w:t>
+      </w:r>
+      <w:proofErr w:type="spellStart"/>
+      <w:r>
+        <w:rPr>
+          <w:rFonts w:ascii="Times New Roman" w:hAnsi="Times New Roman" w:cs="Times New Roman"/>
+          <w:sz w:val="24"/>
+        </w:rPr>
+        <w:t>components</w:t>
+      </w:r>
+      <w:proofErr w:type="spellEnd"/>
+      <w:r>
+        <w:rPr>
+          <w:rFonts w:ascii="Times New Roman" w:hAnsi="Times New Roman" w:cs="Times New Roman"/>
+          <w:sz w:val="24"/>
+        </w:rPr>
+        <w:t xml:space="preserve">”, zwierający komponenty SPA, które komunikują się z serwerem </w:t>
+      </w:r>
+      <w:proofErr w:type="spellStart"/>
+      <w:r>
+        <w:rPr>
+          <w:rFonts w:ascii="Times New Roman" w:hAnsi="Times New Roman" w:cs="Times New Roman"/>
+          <w:sz w:val="24"/>
+        </w:rPr>
+        <w:t>backend</w:t>
+      </w:r>
+      <w:proofErr w:type="spellEnd"/>
+    </w:p>
+    <w:p>
+      <w:pPr>
+        <w:pStyle w:val="Akapitzlist"/>
+        <w:numPr>
+          <w:ilvl w:val="0"/>
+          <w:numId w:val="45"/>
+        </w:numPr>
+        <w:jc w:val="both"/>
+        <w:rPr>
+          <w:rFonts w:ascii="Times New Roman" w:hAnsi="Times New Roman" w:cs="Times New Roman"/>
+          <w:sz w:val="24"/>
+        </w:rPr>
+      </w:pPr>
+      <w:r>
+        <w:rPr>
+          <w:rFonts w:ascii="Times New Roman" w:hAnsi="Times New Roman" w:cs="Times New Roman"/>
+          <w:sz w:val="24"/>
+        </w:rPr>
+        <w:t>Warstwa pośrednicząca – pakiet „</w:t>
+      </w:r>
+      <w:proofErr w:type="spellStart"/>
+      <w:r>
+        <w:rPr>
+          <w:rFonts w:ascii="Times New Roman" w:hAnsi="Times New Roman" w:cs="Times New Roman"/>
+          <w:sz w:val="24"/>
+        </w:rPr>
+        <w:t>backend.</w:t>
+      </w:r>
+      <w:r>
+        <w:rPr>
+          <w:rFonts w:ascii="Times New Roman" w:hAnsi="Times New Roman" w:cs="Times New Roman"/>
+          <w:sz w:val="24"/>
+        </w:rPr>
+        <w:t>controller</w:t>
+      </w:r>
+      <w:proofErr w:type="spellEnd"/>
+      <w:r>
+        <w:rPr>
+          <w:rFonts w:ascii="Times New Roman" w:hAnsi="Times New Roman" w:cs="Times New Roman"/>
+          <w:sz w:val="24"/>
+        </w:rPr>
+        <w:t>”, w którym znajdują się kontrolery REST, nie jest związany ze wzorcem MVC. Warstwa ta funkcjonuje jako fasada dla warstwy prezentacji. Pośredniczy pomiędzy warstwą prezentacji a warstwą logiki biznesowej.</w:t>
+      </w:r>
+    </w:p>
+    <w:p>
+      <w:pPr>
+        <w:pStyle w:val="Akapitzlist"/>
+        <w:numPr>
+          <w:ilvl w:val="0"/>
+          <w:numId w:val="45"/>
+        </w:numPr>
+        <w:jc w:val="both"/>
+        <w:rPr>
+          <w:rFonts w:ascii="Times New Roman" w:hAnsi="Times New Roman" w:cs="Times New Roman"/>
+          <w:sz w:val="24"/>
+        </w:rPr>
+      </w:pPr>
+      <w:r>
+        <w:rPr>
+          <w:rFonts w:ascii="Times New Roman" w:hAnsi="Times New Roman" w:cs="Times New Roman"/>
+          <w:sz w:val="24"/>
+        </w:rPr>
+        <w:t>Warstwa logiki biznesowej – pakiet „</w:t>
+      </w:r>
+      <w:proofErr w:type="spellStart"/>
+      <w:r>
+        <w:rPr>
+          <w:rFonts w:ascii="Times New Roman" w:hAnsi="Times New Roman" w:cs="Times New Roman"/>
+          <w:sz w:val="24"/>
+        </w:rPr>
+        <w:t>backend.</w:t>
+      </w:r>
+      <w:r>
+        <w:rPr>
+          <w:rFonts w:ascii="Times New Roman" w:hAnsi="Times New Roman" w:cs="Times New Roman"/>
+          <w:sz w:val="24"/>
+        </w:rPr>
+        <w:t>service</w:t>
+      </w:r>
+      <w:proofErr w:type="spellEnd"/>
+      <w:r>
+        <w:rPr>
+          <w:rFonts w:ascii="Times New Roman" w:hAnsi="Times New Roman" w:cs="Times New Roman"/>
+          <w:sz w:val="24"/>
+        </w:rPr>
+        <w:t>”, w którym znajdują się serwisy, obsługujące logikę biznesową aplikacji.</w:t>
+      </w:r>
+    </w:p>
+    <w:p>
+      <w:pPr>
+        <w:pStyle w:val="Akapitzlist"/>
+        <w:numPr>
+          <w:ilvl w:val="0"/>
+          <w:numId w:val="45"/>
+        </w:numPr>
+        <w:jc w:val="both"/>
+        <w:rPr>
+          <w:rFonts w:ascii="Times New Roman" w:hAnsi="Times New Roman" w:cs="Times New Roman"/>
+          <w:sz w:val="24"/>
+        </w:rPr>
+      </w:pPr>
+      <w:r>
+        <w:rPr>
+          <w:rFonts w:ascii="Times New Roman" w:hAnsi="Times New Roman" w:cs="Times New Roman"/>
+          <w:sz w:val="24"/>
+        </w:rPr>
+        <w:t>Warstwa dostępu do danych – pakiet „</w:t>
+      </w:r>
+      <w:proofErr w:type="spellStart"/>
+      <w:r>
+        <w:rPr>
+          <w:rFonts w:ascii="Times New Roman" w:hAnsi="Times New Roman" w:cs="Times New Roman"/>
+          <w:sz w:val="24"/>
+        </w:rPr>
+        <w:t>repository</w:t>
+      </w:r>
+      <w:proofErr w:type="spellEnd"/>
+      <w:r>
+        <w:rPr>
+          <w:rFonts w:ascii="Times New Roman" w:hAnsi="Times New Roman" w:cs="Times New Roman"/>
+          <w:sz w:val="24"/>
+        </w:rPr>
+        <w:t xml:space="preserve">”. </w:t>
+      </w:r>
+      <w:r>
+        <w:rPr>
+          <w:rFonts w:ascii="Times New Roman" w:hAnsi="Times New Roman" w:cs="Times New Roman"/>
+          <w:sz w:val="24"/>
+        </w:rPr>
+        <w:t>W tym pakiecie znajdują się repozytoria, które obsługują operacje wykonywane na danych.</w:t>
+      </w:r>
+    </w:p>
+    <w:p>
+      <w:pPr>
+        <w:jc w:val="both"/>
+      </w:pPr>
+    </w:p>
+    <w:p>
+      <w:pPr>
+        <w:spacing w:after="160" w:line="259" w:lineRule="auto"/>
+        <w:jc w:val="both"/>
+      </w:pPr>
+      <w:r>
+        <w:t xml:space="preserve"> </w:t>
+      </w:r>
+      <w:r>
+        <w:tab/>
+      </w:r>
+      <w:r>
+        <w:t>Oprócz widocznych warstw systemu na Rys 4.1. przedstawiony został również pakiet „</w:t>
+      </w:r>
+      <w:proofErr w:type="spellStart"/>
+      <w:r>
+        <w:t>backend.</w:t>
+      </w:r>
+      <w:r>
+        <w:t>model</w:t>
+      </w:r>
+      <w:proofErr w:type="spellEnd"/>
+      <w:r>
+        <w:t>”</w:t>
+      </w:r>
+      <w:r>
+        <w:t>, w którym znajduje się zdefiniowana struktura obiektów biznesowych wykorzystywanych w systemie.</w:t>
+      </w:r>
+      <w:r>
+        <w:tab/>
+      </w:r>
+      <w:bookmarkStart w:id="11" w:name="_GoBack"/>
+      <w:bookmarkEnd w:id="11"/>
+      <w:r>
+        <w:br/>
+        <w:t xml:space="preserve"> </w:t>
+      </w:r>
+      <w:r>
+        <w:tab/>
+        <w:t>P</w:t>
+      </w:r>
+      <w:r>
+        <w:t>rzedstawiony został również pakiet „</w:t>
+      </w:r>
+      <w:proofErr w:type="spellStart"/>
+      <w:r>
+        <w:t>backend.dto</w:t>
+      </w:r>
+      <w:proofErr w:type="spellEnd"/>
+      <w:r>
+        <w:t xml:space="preserve">”, w tym pakiecie znajdują się klasy definiujące strukturę używanych w aplikacji DTO. DTO jest akronimem od „Data Transfer Object”, czyli obiekt do transportowania danych. </w:t>
+      </w:r>
+      <w:r>
+        <w:t xml:space="preserve">Chociaż zazwyczaj używany jest do grupowania więcej niż jednej encji aby ograniczyć ruch na serwerze, można go również wykorzystać do ograniczenia widoczności atrybutów w przesyłanym obiekcie. Umożliwia również zdefiniowanie struktury obiektów, które serwer będzie przyjmował.[6] </w:t>
+      </w:r>
+      <w:r>
+        <w:tab/>
+      </w:r>
+      <w:r>
+        <w:br/>
+        <w:t xml:space="preserve"> </w:t>
+      </w:r>
+      <w:r>
+        <w:tab/>
+        <w:t>Ostatnim widocznym pakietem jest pakiet „</w:t>
+      </w:r>
+      <w:proofErr w:type="spellStart"/>
+      <w:r>
+        <w:t>backend.common</w:t>
+      </w:r>
+      <w:proofErr w:type="spellEnd"/>
+      <w:r>
+        <w:t>”, w którym znajduje się zarówno konfiguracja systemu jak i infrastruktura wykorzystywana przez wszystkie warstwy znajdujące się w pakiecie „</w:t>
+      </w:r>
+      <w:proofErr w:type="spellStart"/>
+      <w:r>
+        <w:t>backend</w:t>
+      </w:r>
+      <w:proofErr w:type="spellEnd"/>
+      <w:r>
+        <w:t>”.</w:t>
+      </w:r>
+    </w:p>
+    <w:p>
+      <w:pPr>
+        <w:spacing w:after="160" w:line="259" w:lineRule="auto"/>
+        <w:rPr>
+          <w:sz w:val="20"/>
+        </w:rPr>
+      </w:pPr>
+      <w:r>
+        <w:rPr>
+          <w:sz w:val="20"/>
+        </w:rPr>
+        <w:lastRenderedPageBreak/>
+        <w:t>Rys 4.1. Diagram pakietów</w:t>
+      </w:r>
+      <w:r>
+        <w:rPr>
+          <w:sz w:val="20"/>
+        </w:rPr>
+        <w:br/>
+      </w:r>
+      <w:r>
+        <w:rPr>
+          <w:noProof/>
+        </w:rPr>
+        <w:drawing>
+          <wp:inline distT="0" distB="0" distL="0" distR="0" wp14:anchorId="5B2F041F" wp14:editId="35BE0A7B">
+            <wp:extent cx="3905250" cy="6705600"/>
+            <wp:effectExtent l="0" t="0" r="0" b="0"/>
+            <wp:docPr id="28" name="Obraz 28"/>
+            <wp:cNvGraphicFramePr>
+              <a:graphicFrameLocks xmlns:a="http://schemas.openxmlformats.org/drawingml/2006/main" noChangeAspect="1"/>
+            </wp:cNvGraphicFramePr>
+            <a:graphic xmlns:a="http://schemas.openxmlformats.org/drawingml/2006/main">
+              <a:graphicData uri="http://schemas.openxmlformats.org/drawingml/2006/picture">
+                <pic:pic xmlns:pic="http://schemas.openxmlformats.org/drawingml/2006/picture">
+                  <pic:nvPicPr>
+                    <pic:cNvPr id="1" name=""/>
+                    <pic:cNvPicPr/>
+                  </pic:nvPicPr>
+                  <pic:blipFill>
+                    <a:blip r:embed="rId26"/>
+                    <a:stretch>
+                      <a:fillRect/>
+                    </a:stretch>
+                  </pic:blipFill>
+                  <pic:spPr>
+                    <a:xfrm>
+                      <a:off x="0" y="0"/>
+                      <a:ext cx="3905250" cy="6705600"/>
+                    </a:xfrm>
+                    <a:prstGeom prst="rect">
+                      <a:avLst/>
+                    </a:prstGeom>
+                  </pic:spPr>
+                </pic:pic>
+              </a:graphicData>
+            </a:graphic>
+          </wp:inline>
+        </w:drawing>
+      </w:r>
+      <w:r>
+        <w:rPr>
+          <w:sz w:val="20"/>
+        </w:rPr>
+        <w:br/>
+      </w:r>
+    </w:p>
+    <w:p>
+      <w:pPr>
+        <w:spacing w:after="160" w:line="259" w:lineRule="auto"/>
+      </w:pPr>
+      <w:r>
+        <w:br w:type="page"/>
+      </w:r>
+    </w:p>
+    <w:p>
+      <w:r>
+        <w:lastRenderedPageBreak/>
+        <w:t xml:space="preserve">4.1.2. </w:t>
+      </w:r>
+      <w:r>
+        <w:t>Diagram klas</w:t>
+      </w:r>
+    </w:p>
     <w:p/>
     <w:p>
       <w:pPr>
+        <w:rPr>
+          <w:sz w:val="20"/>
+        </w:rPr>
+      </w:pPr>
+      <w:r>
+        <w:rPr>
+          <w:sz w:val="20"/>
+        </w:rPr>
+        <w:t>Rys 4.</w:t>
+      </w:r>
+      <w:r>
+        <w:rPr>
+          <w:sz w:val="20"/>
+        </w:rPr>
+        <w:t>2</w:t>
+      </w:r>
+      <w:r>
+        <w:rPr>
+          <w:sz w:val="20"/>
+        </w:rPr>
+        <w:t>. Diagram klas pakietu model</w:t>
+      </w:r>
+    </w:p>
+    <w:p>
+      <w:pPr>
+        <w:rPr>
+          <w:sz w:val="20"/>
+        </w:rPr>
+      </w:pPr>
+      <w:r>
+        <w:rPr>
+          <w:noProof/>
+          <w:sz w:val="20"/>
+        </w:rPr>
+        <w:drawing>
+          <wp:inline distT="0" distB="0" distL="0" distR="0" wp14:anchorId="4D5760B1" wp14:editId="20D8D6F5">
+            <wp:extent cx="5753735" cy="3554095"/>
+            <wp:effectExtent l="0" t="0" r="0" b="8255"/>
+            <wp:docPr id="27" name="Obraz 27"/>
+            <wp:cNvGraphicFramePr>
+              <a:graphicFrameLocks xmlns:a="http://schemas.openxmlformats.org/drawingml/2006/main" noChangeAspect="1"/>
+            </wp:cNvGraphicFramePr>
+            <a:graphic xmlns:a="http://schemas.openxmlformats.org/drawingml/2006/main">
+              <a:graphicData uri="http://schemas.openxmlformats.org/drawingml/2006/picture">
+                <pic:pic xmlns:pic="http://schemas.openxmlformats.org/drawingml/2006/picture">
+                  <pic:nvPicPr>
+                    <pic:cNvPr id="0" name="Picture 2"/>
+                    <pic:cNvPicPr>
+                      <a:picLocks noChangeAspect="1" noChangeArrowheads="1"/>
+                    </pic:cNvPicPr>
+                  </pic:nvPicPr>
+                  <pic:blipFill>
+                    <a:blip r:embed="rId27">
+                      <a:extLst>
+                        <a:ext uri="{28A0092B-C50C-407E-A947-70E740481C1C}">
+                          <a14:useLocalDpi xmlns:a14="http://schemas.microsoft.com/office/drawing/2010/main" val="0"/>
+                        </a:ext>
+                      </a:extLst>
+                    </a:blip>
+                    <a:srcRect/>
+                    <a:stretch>
+                      <a:fillRect/>
+                    </a:stretch>
+                  </pic:blipFill>
+                  <pic:spPr bwMode="auto">
+                    <a:xfrm>
+                      <a:off x="0" y="0"/>
+                      <a:ext cx="5753735" cy="3554095"/>
+                    </a:xfrm>
+                    <a:prstGeom prst="rect">
+                      <a:avLst/>
+                    </a:prstGeom>
+                    <a:noFill/>
+                    <a:ln>
+                      <a:noFill/>
+                    </a:ln>
+                  </pic:spPr>
+                </pic:pic>
+              </a:graphicData>
+            </a:graphic>
+          </wp:inline>
+        </w:drawing>
+      </w:r>
+    </w:p>
+    <w:p>
+      <w:pPr>
+        <w:rPr>
+          <w:sz w:val="20"/>
+        </w:rPr>
+      </w:pPr>
+      <w:r>
+        <w:rPr>
+          <w:sz w:val="20"/>
+        </w:rPr>
+        <w:t>Rys 4.</w:t>
+      </w:r>
+      <w:r>
+        <w:rPr>
+          <w:sz w:val="20"/>
+        </w:rPr>
+        <w:t>3</w:t>
+      </w:r>
+      <w:r>
+        <w:rPr>
+          <w:sz w:val="20"/>
+        </w:rPr>
+        <w:t>. Diagram klas pakietu service</w:t>
+      </w:r>
+    </w:p>
+    <w:p>
+      <w:pPr>
+        <w:rPr>
+          <w:sz w:val="20"/>
+        </w:rPr>
+      </w:pPr>
+      <w:r>
+        <w:rPr>
+          <w:noProof/>
+        </w:rPr>
+        <w:drawing>
+          <wp:inline distT="0" distB="0" distL="0" distR="0" wp14:anchorId="219336CE" wp14:editId="1D960CC2">
+            <wp:extent cx="5760720" cy="3271520"/>
+            <wp:effectExtent l="0" t="0" r="0" b="5080"/>
+            <wp:docPr id="26" name="Obraz 26"/>
+            <wp:cNvGraphicFramePr>
+              <a:graphicFrameLocks xmlns:a="http://schemas.openxmlformats.org/drawingml/2006/main" noChangeAspect="1"/>
+            </wp:cNvGraphicFramePr>
+            <a:graphic xmlns:a="http://schemas.openxmlformats.org/drawingml/2006/main">
+              <a:graphicData uri="http://schemas.openxmlformats.org/drawingml/2006/picture">
+                <pic:pic xmlns:pic="http://schemas.openxmlformats.org/drawingml/2006/picture">
+                  <pic:nvPicPr>
+                    <pic:cNvPr id="1" name=""/>
+                    <pic:cNvPicPr/>
+                  </pic:nvPicPr>
+                  <pic:blipFill>
+                    <a:blip r:embed="rId28"/>
+                    <a:stretch>
+                      <a:fillRect/>
+                    </a:stretch>
+                  </pic:blipFill>
+                  <pic:spPr>
+                    <a:xfrm>
+                      <a:off x="0" y="0"/>
+                      <a:ext cx="5760720" cy="3271520"/>
+                    </a:xfrm>
+                    <a:prstGeom prst="rect">
+                      <a:avLst/>
+                    </a:prstGeom>
+                  </pic:spPr>
+                </pic:pic>
+              </a:graphicData>
+            </a:graphic>
+          </wp:inline>
+        </w:drawing>
+      </w:r>
+    </w:p>
+    <w:p>
+      <w:pPr>
+        <w:rPr>
+          <w:sz w:val="20"/>
+        </w:rPr>
+      </w:pPr>
+      <w:r>
+        <w:rPr>
+          <w:sz w:val="20"/>
+        </w:rPr>
+        <w:t>Rys 4.</w:t>
+      </w:r>
+      <w:r>
+        <w:rPr>
+          <w:sz w:val="20"/>
+        </w:rPr>
+        <w:t>4</w:t>
+      </w:r>
+      <w:r>
+        <w:rPr>
+          <w:sz w:val="20"/>
+        </w:rPr>
+        <w:t xml:space="preserve">. Diagram klas pakietu </w:t>
+      </w:r>
+      <w:proofErr w:type="spellStart"/>
+      <w:r>
+        <w:rPr>
+          <w:sz w:val="20"/>
+        </w:rPr>
+        <w:t>controller</w:t>
+      </w:r>
+      <w:proofErr w:type="spellEnd"/>
+    </w:p>
+    <w:p>
+      <w:pPr>
+        <w:rPr>
+          <w:sz w:val="20"/>
+        </w:rPr>
+      </w:pPr>
+      <w:r>
+        <w:rPr>
+          <w:noProof/>
+        </w:rPr>
+        <w:lastRenderedPageBreak/>
+        <w:drawing>
+          <wp:inline distT="0" distB="0" distL="0" distR="0" wp14:anchorId="11316740" wp14:editId="28608CE1">
+            <wp:extent cx="5760720" cy="4472305"/>
+            <wp:effectExtent l="0" t="0" r="0" b="4445"/>
+            <wp:docPr id="29" name="Obraz 29"/>
+            <wp:cNvGraphicFramePr>
+              <a:graphicFrameLocks xmlns:a="http://schemas.openxmlformats.org/drawingml/2006/main" noChangeAspect="1"/>
+            </wp:cNvGraphicFramePr>
+            <a:graphic xmlns:a="http://schemas.openxmlformats.org/drawingml/2006/main">
+              <a:graphicData uri="http://schemas.openxmlformats.org/drawingml/2006/picture">
+                <pic:pic xmlns:pic="http://schemas.openxmlformats.org/drawingml/2006/picture">
+                  <pic:nvPicPr>
+                    <pic:cNvPr id="1" name=""/>
+                    <pic:cNvPicPr/>
+                  </pic:nvPicPr>
+                  <pic:blipFill>
+                    <a:blip r:embed="rId29"/>
+                    <a:stretch>
+                      <a:fillRect/>
+                    </a:stretch>
+                  </pic:blipFill>
+                  <pic:spPr>
+                    <a:xfrm>
+                      <a:off x="0" y="0"/>
+                      <a:ext cx="5760720" cy="4472305"/>
+                    </a:xfrm>
+                    <a:prstGeom prst="rect">
+                      <a:avLst/>
+                    </a:prstGeom>
+                  </pic:spPr>
+                </pic:pic>
+              </a:graphicData>
+            </a:graphic>
+          </wp:inline>
+        </w:drawing>
+      </w:r>
+    </w:p>
+    <w:p>
+      <w:pPr>
+        <w:rPr>
+          <w:sz w:val="20"/>
+        </w:rPr>
+      </w:pPr>
+      <w:r>
+        <w:rPr>
+          <w:sz w:val="20"/>
+        </w:rPr>
+        <w:t xml:space="preserve">Rys 4.5. Diagram klas pakietu </w:t>
+      </w:r>
+      <w:proofErr w:type="spellStart"/>
+      <w:r>
+        <w:rPr>
+          <w:sz w:val="20"/>
+        </w:rPr>
+        <w:t>dto</w:t>
+      </w:r>
+      <w:proofErr w:type="spellEnd"/>
+      <w:r>
+        <w:rPr>
+          <w:noProof/>
+        </w:rPr>
+        <w:drawing>
+          <wp:inline distT="0" distB="0" distL="0" distR="0" wp14:anchorId="62C4C0D6" wp14:editId="4B4FBB1D">
+            <wp:extent cx="5760720" cy="4123055"/>
+            <wp:effectExtent l="0" t="0" r="0" b="0"/>
+            <wp:docPr id="30" name="Obraz 30"/>
+            <wp:cNvGraphicFramePr>
+              <a:graphicFrameLocks xmlns:a="http://schemas.openxmlformats.org/drawingml/2006/main" noChangeAspect="1"/>
+            </wp:cNvGraphicFramePr>
+            <a:graphic xmlns:a="http://schemas.openxmlformats.org/drawingml/2006/main">
+              <a:graphicData uri="http://schemas.openxmlformats.org/drawingml/2006/picture">
+                <pic:pic xmlns:pic="http://schemas.openxmlformats.org/drawingml/2006/picture">
+                  <pic:nvPicPr>
+                    <pic:cNvPr id="1" name=""/>
+                    <pic:cNvPicPr/>
+                  </pic:nvPicPr>
+                  <pic:blipFill>
+                    <a:blip r:embed="rId30"/>
+                    <a:stretch>
+                      <a:fillRect/>
+                    </a:stretch>
+                  </pic:blipFill>
+                  <pic:spPr>
+                    <a:xfrm>
+                      <a:off x="0" y="0"/>
+                      <a:ext cx="5760720" cy="4123055"/>
+                    </a:xfrm>
+                    <a:prstGeom prst="rect">
+                      <a:avLst/>
+                    </a:prstGeom>
+                  </pic:spPr>
+                </pic:pic>
+              </a:graphicData>
+            </a:graphic>
+          </wp:inline>
+        </w:drawing>
+      </w:r>
+    </w:p>
+    <w:p>
+      <w:pPr>
         <w:spacing w:after="160" w:line="259" w:lineRule="auto"/>
         <w:rPr>
           <w:b/>
-        </w:rPr>
-      </w:pPr>
+          <w:sz w:val="20"/>
+        </w:rPr>
+      </w:pPr>
+      <w:r>
+        <w:rPr>
+          <w:b/>
+          <w:sz w:val="20"/>
+        </w:rPr>
+        <w:t>4.2</w:t>
+      </w:r>
+      <w:r>
+        <w:rPr>
+          <w:b/>
+          <w:sz w:val="20"/>
+        </w:rPr>
+        <w:t>.</w:t>
+      </w:r>
+      <w:r>
+        <w:rPr>
+          <w:b/>
+          <w:sz w:val="20"/>
+        </w:rPr>
+        <w:t xml:space="preserve"> Baza danych</w:t>
+      </w:r>
+    </w:p>
+    <w:p>
+      <w:pPr>
+        <w:spacing w:after="160" w:line="259" w:lineRule="auto"/>
+        <w:rPr>
+          <w:b/>
+        </w:rPr>
+      </w:pPr>
+      <w:r>
+        <w:rPr>
+          <w:sz w:val="20"/>
+        </w:rPr>
+        <w:lastRenderedPageBreak/>
+        <w:t>Rys 4.6. Diagram ERD</w:t>
+      </w:r>
+      <w:r>
+        <w:rPr>
+          <w:sz w:val="20"/>
+        </w:rPr>
+        <w:br/>
+      </w:r>
+      <w:r>
+        <w:rPr>
+          <w:noProof/>
+        </w:rPr>
+        <w:drawing>
+          <wp:inline distT="0" distB="0" distL="0" distR="0" wp14:anchorId="17D4FC09" wp14:editId="33D143A5">
+            <wp:extent cx="5760720" cy="2931160"/>
+            <wp:effectExtent l="0" t="0" r="0" b="2540"/>
+            <wp:docPr id="31" name="Obraz 31"/>
+            <wp:cNvGraphicFramePr>
+              <a:graphicFrameLocks xmlns:a="http://schemas.openxmlformats.org/drawingml/2006/main" noChangeAspect="1"/>
+            </wp:cNvGraphicFramePr>
+            <a:graphic xmlns:a="http://schemas.openxmlformats.org/drawingml/2006/main">
+              <a:graphicData uri="http://schemas.openxmlformats.org/drawingml/2006/picture">
+                <pic:pic xmlns:pic="http://schemas.openxmlformats.org/drawingml/2006/picture">
+                  <pic:nvPicPr>
+                    <pic:cNvPr id="1" name=""/>
+                    <pic:cNvPicPr/>
+                  </pic:nvPicPr>
+                  <pic:blipFill>
+                    <a:blip r:embed="rId31"/>
+                    <a:stretch>
+                      <a:fillRect/>
+                    </a:stretch>
+                  </pic:blipFill>
+                  <pic:spPr>
+                    <a:xfrm>
+                      <a:off x="0" y="0"/>
+                      <a:ext cx="5760720" cy="2931160"/>
+                    </a:xfrm>
+                    <a:prstGeom prst="rect">
+                      <a:avLst/>
+                    </a:prstGeom>
+                  </pic:spPr>
+                </pic:pic>
+              </a:graphicData>
+            </a:graphic>
+          </wp:inline>
+        </w:drawing>
+      </w:r>
       <w:r>
         <w:rPr>
           <w:b/>
@@ -16351,14 +17189,7 @@
           <w:noProof/>
           <w:lang w:val="en-US"/>
         </w:rPr>
-        <w:t xml:space="preserve"> Stephens, R.</w:t>
-      </w:r>
-      <w:r>
-        <w:rPr>
-          <w:noProof/>
-          <w:lang w:val="en-US"/>
-        </w:rPr>
-        <w:t xml:space="preserve"> (2015). </w:t>
+        <w:t xml:space="preserve">Speelpenning, J., Daux, P. i Gallus, J. (2001). </w:t>
       </w:r>
       <w:r>
         <w:rPr>
@@ -16367,14 +17198,14 @@
           <w:noProof/>
           <w:lang w:val="en-US"/>
         </w:rPr>
-        <w:t>Beginning Software Engineering.</w:t>
+        <w:t>Data Modeling and Relational Database Design.</w:t>
       </w:r>
       <w:r>
         <w:rPr>
           <w:noProof/>
           <w:lang w:val="en-US"/>
         </w:rPr>
-        <w:t xml:space="preserve"> Indianapolis: John Wiley &amp; Sons, Inc.</w:t>
+        <w:t xml:space="preserve"> Oracle.</w:t>
       </w:r>
     </w:p>
     <w:p>
@@ -16383,33 +17214,45 @@
         <w:ind w:left="720" w:hanging="720"/>
         <w:rPr>
           <w:noProof/>
-        </w:rPr>
-      </w:pPr>
-      <w:r>
+          <w:lang w:val="en-US"/>
+        </w:rPr>
+      </w:pPr>
+      <w:r>
+        <w:rPr>
+          <w:noProof/>
+          <w:lang w:val="en-US"/>
+        </w:rPr>
         <w:t>[17]</w:t>
       </w:r>
       <w:r>
-        <w:t xml:space="preserve"> </w:t>
-      </w:r>
-      <w:r>
         <w:rPr>
           <w:noProof/>
-        </w:rPr>
-        <w:t xml:space="preserve">Urbański, W. (2018). </w:t>
+          <w:lang w:val="en-US"/>
+        </w:rPr>
+        <w:t xml:space="preserve"> Stephens, R.</w:t>
+      </w:r>
+      <w:r>
+        <w:rPr>
+          <w:noProof/>
+          <w:lang w:val="en-US"/>
+        </w:rPr>
+        <w:t xml:space="preserve"> (2015). </w:t>
       </w:r>
       <w:r>
         <w:rPr>
           <w:i/>
           <w:iCs/>
           <w:noProof/>
-        </w:rPr>
-        <w:t>Wprowadzenie do kursu Vue.js od podstaw</w:t>
+          <w:lang w:val="en-US"/>
+        </w:rPr>
+        <w:t>Beginning Software Engineering.</w:t>
       </w:r>
       <w:r>
         <w:rPr>
           <w:noProof/>
-        </w:rPr>
-        <w:t>. Pobrano z lokalizacji type&lt;of&gt;web: https://typeofweb.com/2018/06/08/wprowadzenie-do-kursu-vue-js-od-podstaw/</w:t>
+          <w:lang w:val="en-US"/>
+        </w:rPr>
+        <w:t xml:space="preserve"> Indianapolis: John Wiley &amp; Sons, Inc.</w:t>
       </w:r>
     </w:p>
     <w:p>
@@ -16425,6 +17268,12 @@
       </w:r>
       <w:r>
         <w:t xml:space="preserve"> </w:t>
+      </w:r>
+      <w:r>
+        <w:rPr>
+          <w:noProof/>
+        </w:rPr>
+        <w:t xml:space="preserve">Urbański, W. (2018). </w:t>
       </w:r>
       <w:r>
         <w:rPr>
@@ -16432,6 +17281,35 @@
           <w:iCs/>
           <w:noProof/>
         </w:rPr>
+        <w:t>Wprowadzenie do kursu Vue.js od podstaw</w:t>
+      </w:r>
+      <w:r>
+        <w:rPr>
+          <w:noProof/>
+        </w:rPr>
+        <w:t>. Pobrano z lokalizacji type&lt;of&gt;web: https://typeofweb.com/2018/06/08/wprowadzenie-do-kursu-vue-js-od-podstaw/</w:t>
+      </w:r>
+    </w:p>
+    <w:p>
+      <w:pPr>
+        <w:pStyle w:val="Bibliografia"/>
+        <w:ind w:left="720" w:hanging="720"/>
+        <w:rPr>
+          <w:noProof/>
+        </w:rPr>
+      </w:pPr>
+      <w:r>
+        <w:t>[19]</w:t>
+      </w:r>
+      <w:r>
+        <w:t xml:space="preserve"> </w:t>
+      </w:r>
+      <w:r>
+        <w:rPr>
+          <w:i/>
+          <w:iCs/>
+          <w:noProof/>
+        </w:rPr>
         <w:t>Vue.js Guide</w:t>
       </w:r>
       <w:r>
@@ -16442,6 +17320,7 @@
       </w:r>
     </w:p>
     <w:p/>
+    <w:p/>
     <w:p>
       <w:pPr>
         <w:pStyle w:val="Bibliografia"/>
@@ -16453,7 +17332,6 @@
         <w:fldChar w:fldCharType="end"/>
       </w:r>
     </w:p>
-    <w:p/>
     <w:p>
       <w:pPr>
         <w:pStyle w:val="Bibliografia"/>
@@ -16461,6 +17339,11 @@
       <w:r>
         <w:br w:type="page"/>
       </w:r>
+    </w:p>
+    <w:p>
+      <w:pPr>
+        <w:pStyle w:val="Bibliografia"/>
+      </w:pPr>
       <w:r>
         <w:rPr>
           <w:b/>
@@ -17201,7 +18084,7 @@
       </w:pPr>
     </w:p>
     <w:sectPr>
-      <w:footerReference w:type="default" r:id="rId26"/>
+      <w:footerReference w:type="default" r:id="rId32"/>
       <w:pgSz w:w="11906" w:h="16838"/>
       <w:pgMar w:top="1417" w:right="1417" w:bottom="1417" w:left="1417" w:header="708" w:footer="708" w:gutter="0"/>
       <w:pgNumType w:start="3"/>
@@ -17257,7 +18140,6 @@
         <w:docPartUnique/>
       </w:docPartObj>
     </w:sdtPr>
-    <w:sdtEndPr/>
     <w:sdtContent>
       <w:p>
         <w:pPr>
@@ -17749,9 +18631,9 @@
   </w:abstractNum>
   <w:abstractNum w:abstractNumId="5" w15:restartNumberingAfterBreak="0">
     <w:nsid w:val="0CB65B81"/>
-    <w:multiLevelType w:val="hybridMultilevel"/>
-    <w:tmpl w:val="0F8A934A"/>
-    <w:lvl w:ilvl="0" w:tplc="2EACF738">
+    <w:multiLevelType w:val="multilevel"/>
+    <w:tmpl w:val="3620B1B2"/>
+    <w:lvl w:ilvl="0">
       <w:start w:val="1"/>
       <w:numFmt w:val="decimal"/>
       <w:lvlText w:val="%1."/>
@@ -17763,77 +18645,109 @@
         <w:rFonts w:hint="default"/>
       </w:rPr>
     </w:lvl>
-    <w:lvl w:ilvl="1" w:tplc="04150019" w:tentative="1">
-      <w:start w:val="1"/>
-      <w:numFmt w:val="lowerLetter"/>
-      <w:lvlText w:val="%2."/>
-      <w:lvlJc w:val="left"/>
-      <w:pPr>
-        <w:ind w:left="1800" w:hanging="360"/>
-      </w:pPr>
-    </w:lvl>
-    <w:lvl w:ilvl="2" w:tplc="0415001B" w:tentative="1">
-      <w:start w:val="1"/>
-      <w:numFmt w:val="lowerRoman"/>
-      <w:lvlText w:val="%3."/>
-      <w:lvlJc w:val="right"/>
-      <w:pPr>
-        <w:ind w:left="2520" w:hanging="180"/>
-      </w:pPr>
-    </w:lvl>
-    <w:lvl w:ilvl="3" w:tplc="0415000F" w:tentative="1">
+    <w:lvl w:ilvl="1">
       <w:start w:val="1"/>
       <w:numFmt w:val="decimal"/>
-      <w:lvlText w:val="%4."/>
-      <w:lvlJc w:val="left"/>
-      <w:pPr>
-        <w:ind w:left="3240" w:hanging="360"/>
-      </w:pPr>
-    </w:lvl>
-    <w:lvl w:ilvl="4" w:tplc="04150019" w:tentative="1">
-      <w:start w:val="1"/>
-      <w:numFmt w:val="lowerLetter"/>
-      <w:lvlText w:val="%5."/>
-      <w:lvlJc w:val="left"/>
-      <w:pPr>
-        <w:ind w:left="3960" w:hanging="360"/>
-      </w:pPr>
-    </w:lvl>
-    <w:lvl w:ilvl="5" w:tplc="0415001B" w:tentative="1">
-      <w:start w:val="1"/>
-      <w:numFmt w:val="lowerRoman"/>
-      <w:lvlText w:val="%6."/>
-      <w:lvlJc w:val="right"/>
-      <w:pPr>
-        <w:ind w:left="4680" w:hanging="180"/>
-      </w:pPr>
-    </w:lvl>
-    <w:lvl w:ilvl="6" w:tplc="0415000F" w:tentative="1">
-      <w:start w:val="1"/>
+      <w:isLgl/>
+      <w:lvlText w:val="%1.%2."/>
+      <w:lvlJc w:val="left"/>
+      <w:pPr>
+        <w:ind w:left="1320" w:hanging="600"/>
+      </w:pPr>
+      <w:rPr>
+        <w:rFonts w:hint="default"/>
+      </w:rPr>
+    </w:lvl>
+    <w:lvl w:ilvl="2">
+      <w:start w:val="2"/>
       <w:numFmt w:val="decimal"/>
-      <w:lvlText w:val="%7."/>
-      <w:lvlJc w:val="left"/>
-      <w:pPr>
-        <w:ind w:left="5400" w:hanging="360"/>
-      </w:pPr>
-    </w:lvl>
-    <w:lvl w:ilvl="7" w:tplc="04150019" w:tentative="1">
-      <w:start w:val="1"/>
-      <w:numFmt w:val="lowerLetter"/>
-      <w:lvlText w:val="%8."/>
-      <w:lvlJc w:val="left"/>
-      <w:pPr>
-        <w:ind w:left="6120" w:hanging="360"/>
-      </w:pPr>
-    </w:lvl>
-    <w:lvl w:ilvl="8" w:tplc="0415001B" w:tentative="1">
-      <w:start w:val="1"/>
-      <w:numFmt w:val="lowerRoman"/>
-      <w:lvlText w:val="%9."/>
-      <w:lvlJc w:val="right"/>
-      <w:pPr>
-        <w:ind w:left="6840" w:hanging="180"/>
-      </w:pPr>
+      <w:isLgl/>
+      <w:lvlText w:val="%1.%2.%3."/>
+      <w:lvlJc w:val="left"/>
+      <w:pPr>
+        <w:ind w:left="1440" w:hanging="720"/>
+      </w:pPr>
+      <w:rPr>
+        <w:rFonts w:hint="default"/>
+      </w:rPr>
+    </w:lvl>
+    <w:lvl w:ilvl="3">
+      <w:start w:val="1"/>
+      <w:numFmt w:val="decimal"/>
+      <w:isLgl/>
+      <w:lvlText w:val="%1.%2.%3.%4."/>
+      <w:lvlJc w:val="left"/>
+      <w:pPr>
+        <w:ind w:left="1440" w:hanging="720"/>
+      </w:pPr>
+      <w:rPr>
+        <w:rFonts w:hint="default"/>
+      </w:rPr>
+    </w:lvl>
+    <w:lvl w:ilvl="4">
+      <w:start w:val="1"/>
+      <w:numFmt w:val="decimal"/>
+      <w:isLgl/>
+      <w:lvlText w:val="%1.%2.%3.%4.%5."/>
+      <w:lvlJc w:val="left"/>
+      <w:pPr>
+        <w:ind w:left="1800" w:hanging="1080"/>
+      </w:pPr>
+      <w:rPr>
+        <w:rFonts w:hint="default"/>
+      </w:rPr>
+    </w:lvl>
+    <w:lvl w:ilvl="5">
+      <w:start w:val="1"/>
+      <w:numFmt w:val="decimal"/>
+      <w:isLgl/>
+      <w:lvlText w:val="%1.%2.%3.%4.%5.%6."/>
+      <w:lvlJc w:val="left"/>
+      <w:pPr>
+        <w:ind w:left="1800" w:hanging="1080"/>
+      </w:pPr>
+      <w:rPr>
+        <w:rFonts w:hint="default"/>
+      </w:rPr>
+    </w:lvl>
+    <w:lvl w:ilvl="6">
+      <w:start w:val="1"/>
+      <w:numFmt w:val="decimal"/>
+      <w:isLgl/>
+      <w:lvlText w:val="%1.%2.%3.%4.%5.%6.%7."/>
+      <w:lvlJc w:val="left"/>
+      <w:pPr>
+        <w:ind w:left="2160" w:hanging="1440"/>
+      </w:pPr>
+      <w:rPr>
+        <w:rFonts w:hint="default"/>
+      </w:rPr>
+    </w:lvl>
+    <w:lvl w:ilvl="7">
+      <w:start w:val="1"/>
+      <w:numFmt w:val="decimal"/>
+      <w:isLgl/>
+      <w:lvlText w:val="%1.%2.%3.%4.%5.%6.%7.%8."/>
+      <w:lvlJc w:val="left"/>
+      <w:pPr>
+        <w:ind w:left="2160" w:hanging="1440"/>
+      </w:pPr>
+      <w:rPr>
+        <w:rFonts w:hint="default"/>
+      </w:rPr>
+    </w:lvl>
+    <w:lvl w:ilvl="8">
+      <w:start w:val="1"/>
+      <w:numFmt w:val="decimal"/>
+      <w:isLgl/>
+      <w:lvlText w:val="%1.%2.%3.%4.%5.%6.%7.%8.%9."/>
+      <w:lvlJc w:val="left"/>
+      <w:pPr>
+        <w:ind w:left="2520" w:hanging="1800"/>
+      </w:pPr>
+      <w:rPr>
+        <w:rFonts w:hint="default"/>
+      </w:rPr>
     </w:lvl>
   </w:abstractNum>
   <w:abstractNum w:abstractNumId="6" w15:restartNumberingAfterBreak="0">
@@ -21414,6 +22328,119 @@
       <w:pPr>
         <w:ind w:left="6525" w:hanging="180"/>
       </w:pPr>
+    </w:lvl>
+  </w:abstractNum>
+  <w:abstractNum w:abstractNumId="44" w15:restartNumberingAfterBreak="0">
+    <w:nsid w:val="7CC7325D"/>
+    <w:multiLevelType w:val="hybridMultilevel"/>
+    <w:tmpl w:val="C30C5604"/>
+    <w:lvl w:ilvl="0" w:tplc="04150001">
+      <w:start w:val="1"/>
+      <w:numFmt w:val="bullet"/>
+      <w:lvlText w:val=""/>
+      <w:lvlJc w:val="left"/>
+      <w:pPr>
+        <w:ind w:left="720" w:hanging="360"/>
+      </w:pPr>
+      <w:rPr>
+        <w:rFonts w:ascii="Symbol" w:hAnsi="Symbol" w:hint="default"/>
+      </w:rPr>
+    </w:lvl>
+    <w:lvl w:ilvl="1" w:tplc="04150003" w:tentative="1">
+      <w:start w:val="1"/>
+      <w:numFmt w:val="bullet"/>
+      <w:lvlText w:val="o"/>
+      <w:lvlJc w:val="left"/>
+      <w:pPr>
+        <w:ind w:left="1440" w:hanging="360"/>
+      </w:pPr>
+      <w:rPr>
+        <w:rFonts w:ascii="Courier New" w:hAnsi="Courier New" w:cs="Courier New" w:hint="default"/>
+      </w:rPr>
+    </w:lvl>
+    <w:lvl w:ilvl="2" w:tplc="04150005" w:tentative="1">
+      <w:start w:val="1"/>
+      <w:numFmt w:val="bullet"/>
+      <w:lvlText w:val=""/>
+      <w:lvlJc w:val="left"/>
+      <w:pPr>
+        <w:ind w:left="2160" w:hanging="360"/>
+      </w:pPr>
+      <w:rPr>
+        <w:rFonts w:ascii="Wingdings" w:hAnsi="Wingdings" w:hint="default"/>
+      </w:rPr>
+    </w:lvl>
+    <w:lvl w:ilvl="3" w:tplc="04150001" w:tentative="1">
+      <w:start w:val="1"/>
+      <w:numFmt w:val="bullet"/>
+      <w:lvlText w:val=""/>
+      <w:lvlJc w:val="left"/>
+      <w:pPr>
+        <w:ind w:left="2880" w:hanging="360"/>
+      </w:pPr>
+      <w:rPr>
+        <w:rFonts w:ascii="Symbol" w:hAnsi="Symbol" w:hint="default"/>
+      </w:rPr>
+    </w:lvl>
+    <w:lvl w:ilvl="4" w:tplc="04150003" w:tentative="1">
+      <w:start w:val="1"/>
+      <w:numFmt w:val="bullet"/>
+      <w:lvlText w:val="o"/>
+      <w:lvlJc w:val="left"/>
+      <w:pPr>
+        <w:ind w:left="3600" w:hanging="360"/>
+      </w:pPr>
+      <w:rPr>
+        <w:rFonts w:ascii="Courier New" w:hAnsi="Courier New" w:cs="Courier New" w:hint="default"/>
+      </w:rPr>
+    </w:lvl>
+    <w:lvl w:ilvl="5" w:tplc="04150005" w:tentative="1">
+      <w:start w:val="1"/>
+      <w:numFmt w:val="bullet"/>
+      <w:lvlText w:val=""/>
+      <w:lvlJc w:val="left"/>
+      <w:pPr>
+        <w:ind w:left="4320" w:hanging="360"/>
+      </w:pPr>
+      <w:rPr>
+        <w:rFonts w:ascii="Wingdings" w:hAnsi="Wingdings" w:hint="default"/>
+      </w:rPr>
+    </w:lvl>
+    <w:lvl w:ilvl="6" w:tplc="04150001" w:tentative="1">
+      <w:start w:val="1"/>
+      <w:numFmt w:val="bullet"/>
+      <w:lvlText w:val=""/>
+      <w:lvlJc w:val="left"/>
+      <w:pPr>
+        <w:ind w:left="5040" w:hanging="360"/>
+      </w:pPr>
+      <w:rPr>
+        <w:rFonts w:ascii="Symbol" w:hAnsi="Symbol" w:hint="default"/>
+      </w:rPr>
+    </w:lvl>
+    <w:lvl w:ilvl="7" w:tplc="04150003" w:tentative="1">
+      <w:start w:val="1"/>
+      <w:numFmt w:val="bullet"/>
+      <w:lvlText w:val="o"/>
+      <w:lvlJc w:val="left"/>
+      <w:pPr>
+        <w:ind w:left="5760" w:hanging="360"/>
+      </w:pPr>
+      <w:rPr>
+        <w:rFonts w:ascii="Courier New" w:hAnsi="Courier New" w:cs="Courier New" w:hint="default"/>
+      </w:rPr>
+    </w:lvl>
+    <w:lvl w:ilvl="8" w:tplc="04150005" w:tentative="1">
+      <w:start w:val="1"/>
+      <w:numFmt w:val="bullet"/>
+      <w:lvlText w:val=""/>
+      <w:lvlJc w:val="left"/>
+      <w:pPr>
+        <w:ind w:left="6480" w:hanging="360"/>
+      </w:pPr>
+      <w:rPr>
+        <w:rFonts w:ascii="Wingdings" w:hAnsi="Wingdings" w:hint="default"/>
+      </w:rPr>
     </w:lvl>
   </w:abstractNum>
   <w:num w:numId="1">
@@ -21574,6 +22601,9 @@
   </w:num>
   <w:num w:numId="44">
     <w:abstractNumId w:val="31"/>
+  </w:num>
+  <w:num w:numId="45">
+    <w:abstractNumId w:val="44"/>
   </w:num>
   <w:numIdMacAtCleanup w:val="44"/>
 </w:numbering>
@@ -23064,11 +24094,38 @@
     <b:Publisher>Pearson Education</b:Publisher>
     <b:RefOrder>19</b:RefOrder>
   </b:Source>
+  <b:Source>
+    <b:Tag>Spe01</b:Tag>
+    <b:SourceType>Book</b:SourceType>
+    <b:Guid>{77560A72-88D1-4EEC-A1FA-0A7245348BB2}</b:Guid>
+    <b:Author>
+      <b:Author>
+        <b:NameList>
+          <b:Person>
+            <b:Last>Speelpenning</b:Last>
+            <b:First>Jan</b:First>
+          </b:Person>
+          <b:Person>
+            <b:Last>Daux</b:Last>
+            <b:First>Patrice</b:First>
+          </b:Person>
+          <b:Person>
+            <b:Last>Gallus</b:Last>
+            <b:First>Jeff</b:First>
+          </b:Person>
+        </b:NameList>
+      </b:Author>
+    </b:Author>
+    <b:Title>Data Modeling and Relational Database Design</b:Title>
+    <b:Year>2001</b:Year>
+    <b:Publisher>Oracle</b:Publisher>
+    <b:RefOrder>20</b:RefOrder>
+  </b:Source>
 </b:Sources>
 </file>
 
 <file path=customXml/itemProps1.xml><?xml version="1.0" encoding="utf-8"?>
-<ds:datastoreItem xmlns:ds="http://schemas.openxmlformats.org/officeDocument/2006/customXml" ds:itemID="{48B3E564-DD7A-4D6B-8C16-FF41EF1F24EF}">
+<ds:datastoreItem xmlns:ds="http://schemas.openxmlformats.org/officeDocument/2006/customXml" ds:itemID="{42854427-9B4B-44FB-A74A-3ADBA98D7824}">
   <ds:schemaRefs>
     <ds:schemaRef ds:uri="http://schemas.openxmlformats.org/officeDocument/2006/bibliography"/>
   </ds:schemaRefs>

</xml_diff>

<commit_message>
work on eng thesis.
</commit_message>
<xml_diff>
--- a/.documents/eng arbeit.docx
+++ b/.documents/eng arbeit.docx
@@ -74,7 +74,7 @@
                 <v:shape id="_x0000_i1025" type="#_x0000_t75" style="width:265.5pt;height:58.5pt" o:ole="">
                   <v:imagedata r:id="rId8" o:title=""/>
                 </v:shape>
-                <o:OLEObject Type="Embed" ProgID="CorelDRAW.Graphic.9" ShapeID="_x0000_i1025" DrawAspect="Content" ObjectID="_1603644420" r:id="rId9"/>
+                <o:OLEObject Type="Embed" ProgID="CorelDRAW.Graphic.9" ShapeID="_x0000_i1025" DrawAspect="Content" ObjectID="_1603894323" r:id="rId9"/>
               </w:object>
             </w:r>
           </w:p>
@@ -226,8 +226,17 @@
                 <w:bCs/>
                 <w:sz w:val="32"/>
               </w:rPr>
-              <w:t>System przeprowadzania testów z wielowyborem</w:t>
-            </w:r>
+              <w:t xml:space="preserve">System przeprowadzania testów z </w:t>
+            </w:r>
+            <w:proofErr w:type="spellStart"/>
+            <w:r>
+              <w:rPr>
+                <w:bCs/>
+                <w:sz w:val="32"/>
+              </w:rPr>
+              <w:t>wielowyborem</w:t>
+            </w:r>
+            <w:proofErr w:type="spellEnd"/>
           </w:p>
           <w:p>
             <w:pPr>
@@ -1218,6 +1227,7 @@
           <w:docPartUnique/>
         </w:docPartObj>
       </w:sdtPr>
+      <w:sdtEndPr/>
       <w:sdtContent>
         <w:p>
           <w:pPr>
@@ -1406,6 +1416,7 @@
             </w:rPr>
             <w:t xml:space="preserve">2.1.1. </w:t>
           </w:r>
+          <w:proofErr w:type="spellStart"/>
           <w:r>
             <w:rPr>
               <w:sz w:val="24"/>
@@ -1413,6 +1424,7 @@
             </w:rPr>
             <w:t>Moodle</w:t>
           </w:r>
+          <w:proofErr w:type="spellEnd"/>
           <w:r>
             <w:rPr>
               <w:sz w:val="24"/>
@@ -1446,8 +1458,17 @@
               <w:sz w:val="24"/>
               <w:szCs w:val="24"/>
             </w:rPr>
-            <w:t>2.1.2. Google Forms</w:t>
+            <w:t xml:space="preserve">2.1.2. Google </w:t>
           </w:r>
+          <w:proofErr w:type="spellStart"/>
+          <w:r>
+            <w:rPr>
+              <w:sz w:val="24"/>
+              <w:szCs w:val="24"/>
+            </w:rPr>
+            <w:t>Forms</w:t>
+          </w:r>
+          <w:proofErr w:type="spellEnd"/>
           <w:r>
             <w:ptab w:relativeTo="margin" w:alignment="right" w:leader="dot"/>
           </w:r>
@@ -1496,6 +1517,165 @@
         </w:p>
         <w:p>
           <w:pPr>
+            <w:pStyle w:val="Spistreci2"/>
+            <w:numPr>
+              <w:ilvl w:val="0"/>
+              <w:numId w:val="0"/>
+            </w:numPr>
+            <w:ind w:left="360" w:firstLine="348"/>
+            <w:rPr>
+              <w:sz w:val="24"/>
+              <w:szCs w:val="24"/>
+            </w:rPr>
+          </w:pPr>
+          <w:r>
+            <w:rPr>
+              <w:sz w:val="24"/>
+              <w:szCs w:val="24"/>
+            </w:rPr>
+            <w:t>2.2.1. Vue.js</w:t>
+          </w:r>
+          <w:r>
+            <w:rPr>
+              <w:sz w:val="24"/>
+              <w:szCs w:val="24"/>
+            </w:rPr>
+            <w:ptab w:relativeTo="margin" w:alignment="right" w:leader="dot"/>
+          </w:r>
+          <w:r>
+            <w:rPr>
+              <w:sz w:val="24"/>
+              <w:szCs w:val="24"/>
+            </w:rPr>
+            <w:t>7</w:t>
+          </w:r>
+        </w:p>
+        <w:p>
+          <w:pPr>
+            <w:pStyle w:val="Spistreci2"/>
+            <w:numPr>
+              <w:ilvl w:val="0"/>
+              <w:numId w:val="0"/>
+            </w:numPr>
+            <w:ind w:left="360" w:firstLine="348"/>
+            <w:rPr>
+              <w:sz w:val="24"/>
+              <w:szCs w:val="24"/>
+            </w:rPr>
+          </w:pPr>
+          <w:r>
+            <w:rPr>
+              <w:sz w:val="24"/>
+              <w:szCs w:val="24"/>
+            </w:rPr>
+            <w:t>2.2</w:t>
+          </w:r>
+          <w:r>
+            <w:rPr>
+              <w:sz w:val="24"/>
+              <w:szCs w:val="24"/>
+            </w:rPr>
+            <w:t>.</w:t>
+          </w:r>
+          <w:r>
+            <w:rPr>
+              <w:sz w:val="24"/>
+              <w:szCs w:val="24"/>
+            </w:rPr>
+            <w:t>2</w:t>
+          </w:r>
+          <w:r>
+            <w:rPr>
+              <w:sz w:val="24"/>
+              <w:szCs w:val="24"/>
+            </w:rPr>
+            <w:t xml:space="preserve">. </w:t>
+          </w:r>
+          <w:r>
+            <w:rPr>
+              <w:sz w:val="24"/>
+              <w:szCs w:val="24"/>
+            </w:rPr>
+            <w:t xml:space="preserve">Spring </w:t>
+          </w:r>
+          <w:proofErr w:type="spellStart"/>
+          <w:r>
+            <w:rPr>
+              <w:sz w:val="24"/>
+              <w:szCs w:val="24"/>
+            </w:rPr>
+            <w:t>Boot</w:t>
+          </w:r>
+          <w:proofErr w:type="spellEnd"/>
+          <w:r>
+            <w:rPr>
+              <w:sz w:val="24"/>
+              <w:szCs w:val="24"/>
+            </w:rPr>
+            <w:ptab w:relativeTo="margin" w:alignment="right" w:leader="dot"/>
+          </w:r>
+          <w:r>
+            <w:rPr>
+              <w:sz w:val="24"/>
+              <w:szCs w:val="24"/>
+            </w:rPr>
+            <w:t>7</w:t>
+          </w:r>
+        </w:p>
+        <w:p>
+          <w:pPr>
+            <w:pStyle w:val="Spistreci2"/>
+            <w:numPr>
+              <w:ilvl w:val="0"/>
+              <w:numId w:val="0"/>
+            </w:numPr>
+            <w:ind w:left="360" w:firstLine="348"/>
+          </w:pPr>
+          <w:r>
+            <w:rPr>
+              <w:sz w:val="24"/>
+              <w:szCs w:val="24"/>
+            </w:rPr>
+            <w:t>2.2.</w:t>
+          </w:r>
+          <w:r>
+            <w:rPr>
+              <w:sz w:val="24"/>
+              <w:szCs w:val="24"/>
+            </w:rPr>
+            <w:t>3</w:t>
+          </w:r>
+          <w:r>
+            <w:rPr>
+              <w:sz w:val="24"/>
+              <w:szCs w:val="24"/>
+            </w:rPr>
+            <w:t xml:space="preserve">. </w:t>
+          </w:r>
+          <w:r>
+            <w:rPr>
+              <w:sz w:val="24"/>
+              <w:szCs w:val="24"/>
+            </w:rPr>
+            <w:t>H2</w:t>
+          </w:r>
+          <w:r>
+            <w:rPr>
+              <w:sz w:val="24"/>
+              <w:szCs w:val="24"/>
+            </w:rPr>
+            <w:ptab w:relativeTo="margin" w:alignment="right" w:leader="dot"/>
+          </w:r>
+          <w:r>
+            <w:rPr>
+              <w:sz w:val="24"/>
+              <w:szCs w:val="24"/>
+            </w:rPr>
+            <w:t>8</w:t>
+          </w:r>
+        </w:p>
+        <w:p>
+          <w:pPr>
             <w:pStyle w:val="Spistreci1"/>
           </w:pPr>
           <w:r>
@@ -1516,23 +1696,53 @@
         </w:p>
         <w:p>
           <w:pPr>
-            <w:pStyle w:val="Spistreci2"/>
-            <w:numPr>
-              <w:ilvl w:val="0"/>
-              <w:numId w:val="0"/>
-            </w:numPr>
-            <w:ind w:left="360"/>
+            <w:pStyle w:val="Spistreci3"/>
+            <w:ind w:left="0" w:firstLine="360"/>
             <w:rPr>
+              <w:rFonts w:ascii="Times New Roman" w:hAnsi="Times New Roman"/>
               <w:sz w:val="24"/>
               <w:szCs w:val="24"/>
             </w:rPr>
           </w:pPr>
           <w:r>
             <w:rPr>
+              <w:rFonts w:ascii="Times New Roman" w:hAnsi="Times New Roman"/>
               <w:sz w:val="24"/>
               <w:szCs w:val="24"/>
             </w:rPr>
-            <w:t>3.1. Opis problemu, wizja systemu</w:t>
+            <w:t>3</w:t>
+          </w:r>
+          <w:r>
+            <w:rPr>
+              <w:rFonts w:ascii="Times New Roman" w:hAnsi="Times New Roman"/>
+              <w:sz w:val="24"/>
+              <w:szCs w:val="24"/>
+            </w:rPr>
+            <w:t xml:space="preserve">.1. </w:t>
+          </w:r>
+          <w:r>
+            <w:rPr>
+              <w:rFonts w:ascii="Times New Roman" w:hAnsi="Times New Roman"/>
+              <w:sz w:val="24"/>
+              <w:szCs w:val="24"/>
+            </w:rPr>
+            <w:t>Opis problemu, wizja systemu</w:t>
+          </w:r>
+          <w:r>
+            <w:rPr>
+              <w:rFonts w:ascii="Times New Roman" w:hAnsi="Times New Roman"/>
+              <w:sz w:val="24"/>
+              <w:szCs w:val="24"/>
+            </w:rPr>
+            <w:ptab w:relativeTo="margin" w:alignment="right" w:leader="dot"/>
+          </w:r>
+          <w:r>
+            <w:rPr>
+              <w:rFonts w:ascii="Times New Roman" w:hAnsi="Times New Roman"/>
+              <w:sz w:val="24"/>
+              <w:szCs w:val="24"/>
+            </w:rPr>
+            <w:t>9</w:t>
           </w:r>
         </w:p>
         <w:p>
@@ -1565,6 +1775,8 @@
             </w:rPr>
             <w:t>9</w:t>
           </w:r>
+          <w:bookmarkStart w:id="0" w:name="_GoBack"/>
+          <w:bookmarkEnd w:id="0"/>
         </w:p>
         <w:p>
           <w:pPr>
@@ -1920,7 +2132,7 @@
             <w:ptab w:relativeTo="margin" w:alignment="right" w:leader="dot"/>
           </w:r>
           <w:r>
-            <w:t>27</w:t>
+            <w:t>30</w:t>
           </w:r>
         </w:p>
         <w:p>
@@ -1987,7 +2199,7 @@
               <w:sz w:val="24"/>
               <w:szCs w:val="24"/>
             </w:rPr>
-            <w:t>6</w:t>
+            <w:t>30</w:t>
           </w:r>
         </w:p>
         <w:p>
@@ -2016,9 +2228,8 @@
           <w:r>
             <w:rPr>
               <w:sz w:val="24"/>
-              <w:szCs w:val="24"/>
             </w:rPr>
-            <w:t>2</w:t>
+            <w:t>30</w:t>
           </w:r>
         </w:p>
         <w:p>
@@ -2045,7 +2256,7 @@
               <w:sz w:val="24"/>
               <w:szCs w:val="24"/>
             </w:rPr>
-            <w:t>2</w:t>
+            <w:t>32</w:t>
           </w:r>
         </w:p>
         <w:p>
@@ -2089,6 +2300,14 @@
               <w:szCs w:val="24"/>
             </w:rPr>
             <w:ptab w:relativeTo="margin" w:alignment="right" w:leader="dot"/>
+          </w:r>
+          <w:r>
+            <w:rPr>
+              <w:rFonts w:ascii="Times New Roman" w:hAnsi="Times New Roman"/>
+              <w:sz w:val="24"/>
+              <w:szCs w:val="24"/>
+            </w:rPr>
+            <w:t>3</w:t>
           </w:r>
           <w:r>
             <w:rPr>
@@ -2429,6 +2648,7 @@
           <w:id w:val="132144354"/>
           <w:citation/>
         </w:sdtPr>
+        <w:sdtEndPr/>
         <w:sdtContent>
           <w:r>
             <w:fldChar w:fldCharType="begin"/>
@@ -2947,9 +3167,11 @@
       <w:r>
         <w:t xml:space="preserve">2.1.1 </w:t>
       </w:r>
+      <w:proofErr w:type="spellStart"/>
       <w:r>
         <w:t>Moodle</w:t>
       </w:r>
+      <w:proofErr w:type="spellEnd"/>
     </w:p>
     <w:p>
       <w:pPr>
@@ -2962,9 +3184,11 @@
       <w:r>
         <w:tab/>
       </w:r>
+      <w:proofErr w:type="spellStart"/>
       <w:r>
         <w:t>Moodle</w:t>
       </w:r>
+      <w:proofErr w:type="spellEnd"/>
       <w:r>
         <w:t xml:space="preserve"> </w:t>
       </w:r>
@@ -2974,15 +3198,19 @@
       <w:r>
         <w:t xml:space="preserve"> jest darmową platformą e-learningową rozwijaną jako otwarte oprogramowanie.  Wymaga on do działania uruchomienia własnej strony internetowej, na której działało będzie środowisko </w:t>
       </w:r>
+      <w:proofErr w:type="spellStart"/>
       <w:r>
         <w:t>Moodle</w:t>
       </w:r>
+      <w:proofErr w:type="spellEnd"/>
       <w:r>
         <w:t xml:space="preserve">. Skutkuje to tym, że do utrzymywania tego serwisu jest potrzeba posiadania własnej infrastruktury, serwerów oraz administratorów. W związku z tym jeżeli nie posiadamy skonfigurowanej strony </w:t>
       </w:r>
+      <w:proofErr w:type="spellStart"/>
       <w:r>
         <w:t>Moodle</w:t>
       </w:r>
+      <w:proofErr w:type="spellEnd"/>
       <w:r>
         <w:t xml:space="preserve"> stworzenie prostego </w:t>
       </w:r>
@@ -3002,9 +3230,11 @@
       <w:r>
         <w:tab/>
       </w:r>
+      <w:proofErr w:type="spellStart"/>
       <w:r>
         <w:t>Moodle</w:t>
       </w:r>
+      <w:proofErr w:type="spellEnd"/>
       <w:r>
         <w:t xml:space="preserve"> jednak oferuje znacznie większą liczbę funkcjonalności niż potrzebna jest do przeprowadzania testów wiedzy. Pozwala on na tworzenie kursów, dzielenie się materiałami, tworzenie forów aktualności, przesyłanie plików</w:t>
       </w:r>
@@ -3020,9 +3250,11 @@
       <w:r>
         <w:t xml:space="preserve">. Również podczas tworzenia sprawdzianów </w:t>
       </w:r>
+      <w:proofErr w:type="spellStart"/>
       <w:r>
         <w:t>Moodle</w:t>
       </w:r>
+      <w:proofErr w:type="spellEnd"/>
       <w:r>
         <w:t xml:space="preserve"> oferuje znaczną ilość możliwych typów pytań.</w:t>
       </w:r>
@@ -3037,9 +3269,11 @@
         <w:tab/>
         <w:t xml:space="preserve">Jednak najważniejszą funkcjonalnością </w:t>
       </w:r>
+      <w:proofErr w:type="spellStart"/>
       <w:r>
         <w:t>Moodle</w:t>
       </w:r>
+      <w:proofErr w:type="spellEnd"/>
       <w:r>
         <w:t xml:space="preserve"> w kontekście tematu pracy </w:t>
       </w:r>
@@ -3055,18 +3289,89 @@
       <w:r>
         <w:t xml:space="preserve">„The </w:t>
       </w:r>
+      <w:proofErr w:type="spellStart"/>
       <w:r>
         <w:t>teacher</w:t>
       </w:r>
+      <w:proofErr w:type="spellEnd"/>
       <w:r>
         <w:t xml:space="preserve"> </w:t>
       </w:r>
-      <w:r>
-        <w:t>can select "multiple answers are allowed" in a Multiple Choice question type.</w:t>
-      </w:r>
+      <w:proofErr w:type="spellStart"/>
+      <w:r>
+        <w:t>can</w:t>
+      </w:r>
+      <w:proofErr w:type="spellEnd"/>
       <w:r>
         <w:t xml:space="preserve"> </w:t>
       </w:r>
+      <w:proofErr w:type="spellStart"/>
+      <w:r>
+        <w:t>select</w:t>
+      </w:r>
+      <w:proofErr w:type="spellEnd"/>
+      <w:r>
+        <w:t xml:space="preserve"> "</w:t>
+      </w:r>
+      <w:proofErr w:type="spellStart"/>
+      <w:r>
+        <w:t>multiple</w:t>
+      </w:r>
+      <w:proofErr w:type="spellEnd"/>
+      <w:r>
+        <w:t xml:space="preserve"> </w:t>
+      </w:r>
+      <w:proofErr w:type="spellStart"/>
+      <w:r>
+        <w:t>answers</w:t>
+      </w:r>
+      <w:proofErr w:type="spellEnd"/>
+      <w:r>
+        <w:t xml:space="preserve"> </w:t>
+      </w:r>
+      <w:proofErr w:type="spellStart"/>
+      <w:r>
+        <w:t>are</w:t>
+      </w:r>
+      <w:proofErr w:type="spellEnd"/>
+      <w:r>
+        <w:t xml:space="preserve"> </w:t>
+      </w:r>
+      <w:proofErr w:type="spellStart"/>
+      <w:r>
+        <w:t>allowed</w:t>
+      </w:r>
+      <w:proofErr w:type="spellEnd"/>
+      <w:r>
+        <w:t xml:space="preserve">" in a </w:t>
+      </w:r>
+      <w:proofErr w:type="spellStart"/>
+      <w:r>
+        <w:t>Multiple</w:t>
+      </w:r>
+      <w:proofErr w:type="spellEnd"/>
+      <w:r>
+        <w:t xml:space="preserve"> Choice </w:t>
+      </w:r>
+      <w:proofErr w:type="spellStart"/>
+      <w:r>
+        <w:t>question</w:t>
+      </w:r>
+      <w:proofErr w:type="spellEnd"/>
+      <w:r>
+        <w:t xml:space="preserve"> </w:t>
+      </w:r>
+      <w:proofErr w:type="spellStart"/>
+      <w:r>
+        <w:t>type</w:t>
+      </w:r>
+      <w:proofErr w:type="spellEnd"/>
+      <w:r>
+        <w:t>.</w:t>
+      </w:r>
+      <w:r>
+        <w:t xml:space="preserve"> </w:t>
+      </w:r>
       <w:r>
         <w:rPr>
           <w:lang w:val="en-US"/>
@@ -3162,7 +3467,15 @@
       </w:r>
       <w:r>
         <w:br/>
-        <w:t>Oznacza to, że Moodle wykorzystuje system TO bez punktów negatywnych w ramach całego testu oraz po zainstalowaniu dodatku również system DO. Warto przypomnieć, że instalowanie dodatku musi zostać dokonane przez administratora, więc uzyskanie dodatkowego systemu oceniania nie jest łatwym procesem.</w:t>
+        <w:t xml:space="preserve">Oznacza to, że </w:t>
+      </w:r>
+      <w:proofErr w:type="spellStart"/>
+      <w:r>
+        <w:t>Moodle</w:t>
+      </w:r>
+      <w:proofErr w:type="spellEnd"/>
+      <w:r>
+        <w:t xml:space="preserve"> wykorzystuje system TO bez punktów negatywnych w ramach całego testu oraz po zainstalowaniu dodatku również system DO. Warto przypomnieć, że instalowanie dodatku musi zostać dokonane przez administratora, więc uzyskanie dodatkowego systemu oceniania nie jest łatwym procesem.</w:t>
       </w:r>
     </w:p>
     <w:p>
@@ -3258,12 +3571,14 @@
         </w:rPr>
         <w:t xml:space="preserve">Podobnie jak w przypadku </w:t>
       </w:r>
+      <w:proofErr w:type="spellStart"/>
       <w:r>
         <w:rPr>
           <w:rStyle w:val="3oh-"/>
         </w:rPr>
         <w:t>Moodle</w:t>
       </w:r>
+      <w:proofErr w:type="spellEnd"/>
       <w:r>
         <w:rPr>
           <w:rStyle w:val="3oh-"/>
@@ -3526,7 +3841,15 @@
         <w:t>Vue Technology</w:t>
       </w:r>
       <w:r>
-        <w:t>, której założycielem jest Evan You, były pracownik firmy Google. Vue.js rozwijane zgodnie z regułami otwartego oprogramowania, dzięki czemu posiada liczną i aktywną społeczność.</w:t>
+        <w:t xml:space="preserve">, której założycielem jest Evan </w:t>
+      </w:r>
+      <w:proofErr w:type="spellStart"/>
+      <w:r>
+        <w:t>You</w:t>
+      </w:r>
+      <w:proofErr w:type="spellEnd"/>
+      <w:r>
+        <w:t>, były pracownik firmy Google. Vue.js rozwijane zgodnie z regułami otwartego oprogramowania, dzięki czemu posiada liczną i aktywną społeczność.</w:t>
       </w:r>
       <w:r>
         <w:t xml:space="preserve"> </w:t>
@@ -3556,9 +3879,11 @@
       <w:r>
         <w:t xml:space="preserve">.] Wystarczy dodanie </w:t>
       </w:r>
+      <w:proofErr w:type="spellStart"/>
       <w:r>
         <w:t>tagu</w:t>
       </w:r>
+      <w:proofErr w:type="spellEnd"/>
       <w:r>
         <w:t xml:space="preserve"> </w:t>
       </w:r>
@@ -3571,6 +3896,7 @@
         </w:rPr>
         <w:t>&lt;</w:t>
       </w:r>
+      <w:proofErr w:type="spellStart"/>
       <w:r>
         <w:rPr>
           <w:rStyle w:val="HTML-kod"/>
@@ -3580,6 +3906,7 @@
         </w:rPr>
         <w:t>script</w:t>
       </w:r>
+      <w:proofErr w:type="spellEnd"/>
       <w:r>
         <w:rPr>
           <w:rStyle w:val="HTML-kod"/>
@@ -3606,7 +3933,15 @@
         <w:t>rośnie razem z Twoimi potrzebami</w:t>
       </w:r>
       <w:r>
-        <w:t xml:space="preserve">. Możesz pisać swój kod w najzwyklejszym JavaScripcie, ale również używać tzw. </w:t>
+        <w:t xml:space="preserve">. Możesz pisać swój kod w najzwyklejszym </w:t>
+      </w:r>
+      <w:proofErr w:type="spellStart"/>
+      <w:r>
+        <w:t>JavaScripcie</w:t>
+      </w:r>
+      <w:proofErr w:type="spellEnd"/>
+      <w:r>
+        <w:t xml:space="preserve">, ale również używać tzw. </w:t>
       </w:r>
       <w:r>
         <w:rPr>
@@ -3615,6 +3950,7 @@
         </w:rPr>
         <w:t xml:space="preserve">single file </w:t>
       </w:r>
+      <w:proofErr w:type="spellStart"/>
       <w:r>
         <w:rPr>
           <w:rStyle w:val="Pogrubienie"/>
@@ -3622,6 +3958,7 @@
         </w:rPr>
         <w:t>components</w:t>
       </w:r>
+      <w:proofErr w:type="spellEnd"/>
       <w:r>
         <w:rPr>
           <w:rStyle w:val="Pogrubienie"/>
@@ -3742,48 +4079,64 @@
           <w:b w:val="0"/>
         </w:rPr>
         <w:tab/>
-        <w:t>Wspomniane „single file components”</w:t>
-      </w:r>
+        <w:t xml:space="preserve">Wspomniane „single file </w:t>
+      </w:r>
+      <w:proofErr w:type="spellStart"/>
       <w:r>
         <w:rPr>
           <w:rStyle w:val="Pogrubienie"/>
           <w:b w:val="0"/>
         </w:rPr>
-        <w:t>[20]</w:t>
-      </w:r>
+        <w:t>components</w:t>
+      </w:r>
+      <w:proofErr w:type="spellEnd"/>
       <w:r>
         <w:rPr>
           <w:rStyle w:val="Pogrubienie"/>
           <w:b w:val="0"/>
         </w:rPr>
-        <w:t xml:space="preserve">, czyli jedno plikowe komponenty są mechanizmem platformy pozwalającej na grupowanie kodu źródłowego aplikacji zgodnie z przyjętą konwencją. Komponent </w:t>
+        <w:t>”</w:t>
       </w:r>
       <w:r>
         <w:rPr>
           <w:rStyle w:val="Pogrubienie"/>
           <w:b w:val="0"/>
         </w:rPr>
-        <w:t xml:space="preserve">posiada unikalną w kontekście aplikacji nazwę. Składa się z </w:t>
+        <w:t>[20]</w:t>
       </w:r>
       <w:r>
         <w:rPr>
           <w:rStyle w:val="Pogrubienie"/>
           <w:b w:val="0"/>
         </w:rPr>
-        <w:t xml:space="preserve"> szablonu </w:t>
+        <w:t xml:space="preserve">, czyli jedno plikowe komponenty są mechanizmem platformy pozwalającej na grupowanie kodu źródłowego aplikacji zgodnie z przyjętą konwencją. Komponent </w:t>
       </w:r>
       <w:r>
         <w:rPr>
           <w:rStyle w:val="Pogrubienie"/>
           <w:b w:val="0"/>
         </w:rPr>
-        <w:t>zawierającego strukturę zdefiniowaną w języku znaczników HTML, części skryptowej, w której umieszczone są skrypty w języku JavaScript pozwalające na dynamiczne zarządzanie komponentem oraz części stylu, w której można zdefiniować styl komponentu za pomocą języka CSS. Taki podział odpowiedzialności pozwala na ustrukturyzowanie kodu na stronie, co poprawia czytelność, przyśpiesza proces implementacji oraz ułatwia utrzymanie i pielęgnację.</w:t>
+        <w:t xml:space="preserve">posiada unikalną w kontekście aplikacji nazwę. Składa się z </w:t>
       </w:r>
       <w:r>
         <w:rPr>
           <w:rStyle w:val="Pogrubienie"/>
           <w:b w:val="0"/>
         </w:rPr>
+        <w:t xml:space="preserve"> szablonu </w:t>
+      </w:r>
+      <w:r>
+        <w:rPr>
+          <w:rStyle w:val="Pogrubienie"/>
+          <w:b w:val="0"/>
+        </w:rPr>
+        <w:t>zawierającego strukturę zdefiniowaną w języku znaczników HTML, części skryptowej, w której umieszczone są skrypty w języku JavaScript pozwalające na dynamiczne zarządzanie komponentem oraz części stylu, w której można zdefiniować styl komponentu za pomocą języka CSS. Taki podział odpowiedzialności pozwala na ustrukturyzowanie kodu na stronie, co poprawia czytelność, przyśpiesza proces implementacji oraz ułatwia utrzymanie i pielęgnację.</w:t>
+      </w:r>
+      <w:r>
+        <w:rPr>
+          <w:rStyle w:val="Pogrubienie"/>
+          <w:b w:val="0"/>
+        </w:rPr>
         <w:br/>
         <w:t xml:space="preserve"> </w:t>
       </w:r>
@@ -3795,6 +4148,7 @@
         <w:tab/>
         <w:t>Wspomniane przez autora określenie „SPA” jest akronimem angielskiego wyrażenia „single-</w:t>
       </w:r>
+      <w:proofErr w:type="spellStart"/>
       <w:r>
         <w:rPr>
           <w:rStyle w:val="Pogrubienie"/>
@@ -3802,6 +4156,7 @@
         </w:rPr>
         <w:t>page</w:t>
       </w:r>
+      <w:proofErr w:type="spellEnd"/>
       <w:r>
         <w:rPr>
           <w:rStyle w:val="Pogrubienie"/>
@@ -3809,6 +4164,7 @@
         </w:rPr>
         <w:t xml:space="preserve"> </w:t>
       </w:r>
+      <w:proofErr w:type="spellStart"/>
       <w:r>
         <w:rPr>
           <w:rStyle w:val="Pogrubienie"/>
@@ -3816,6 +4172,7 @@
         </w:rPr>
         <w:t>application</w:t>
       </w:r>
+      <w:proofErr w:type="spellEnd"/>
       <w:r>
         <w:rPr>
           <w:rStyle w:val="Pogrubienie"/>
@@ -3852,9 +4209,11 @@
       <w:r>
         <w:t xml:space="preserve">2.2.2. Spring </w:t>
       </w:r>
+      <w:proofErr w:type="spellStart"/>
       <w:r>
         <w:t>Boot</w:t>
       </w:r>
+      <w:proofErr w:type="spellEnd"/>
     </w:p>
     <w:p>
       <w:pPr>
@@ -3868,7 +4227,15 @@
         <w:tab/>
       </w:r>
       <w:r>
-        <w:t xml:space="preserve">Spring Boot </w:t>
+        <w:t xml:space="preserve">Spring </w:t>
+      </w:r>
+      <w:proofErr w:type="spellStart"/>
+      <w:r>
+        <w:t>Boot</w:t>
+      </w:r>
+      <w:proofErr w:type="spellEnd"/>
+      <w:r>
+        <w:t xml:space="preserve"> </w:t>
       </w:r>
       <w:r>
         <w:t>[3]</w:t>
@@ -3883,7 +4250,31 @@
         <w:t xml:space="preserve">” bazujące na platformie programistycznej Spring Framework. Oznacza to, że jest platformą, która upraszcza, jednocześnie nie ograniczając możliwości, konfigurację i uruchomienie projektu. </w:t>
       </w:r>
       <w:r>
-        <w:t xml:space="preserve">Spring Boot jest rozwijany na zasadach otwartego oprogramowania przez firmę Pivotal Software, która odpowiedzialna jest również za sam Spring Framework. Spring Boot ułatwia również zarządzanie zależnościami w projekcie, dzięki czemu dodanie do projektu nowej biblioteki programistycznej jest proste i bezproblemowe. </w:t>
+        <w:t xml:space="preserve">Spring </w:t>
+      </w:r>
+      <w:proofErr w:type="spellStart"/>
+      <w:r>
+        <w:t>Boot</w:t>
+      </w:r>
+      <w:proofErr w:type="spellEnd"/>
+      <w:r>
+        <w:t xml:space="preserve"> jest rozwijany na zasadach otwartego oprogramowania przez firmę </w:t>
+      </w:r>
+      <w:proofErr w:type="spellStart"/>
+      <w:r>
+        <w:t>Pivotal</w:t>
+      </w:r>
+      <w:proofErr w:type="spellEnd"/>
+      <w:r>
+        <w:t xml:space="preserve"> Software, która odpowiedzialna jest również za sam Spring Framework. Spring </w:t>
+      </w:r>
+      <w:proofErr w:type="spellStart"/>
+      <w:r>
+        <w:t>Boot</w:t>
+      </w:r>
+      <w:proofErr w:type="spellEnd"/>
+      <w:r>
+        <w:t xml:space="preserve"> ułatwia również zarządzanie zależnościami w projekcie, dzięki czemu dodanie do projektu nowej biblioteki programistycznej jest proste i bezproblemowe. </w:t>
       </w:r>
       <w:r>
         <w:tab/>
@@ -3897,7 +4288,15 @@
         <w:t>Spring Framework natomiast jest platfo</w:t>
       </w:r>
       <w:r>
-        <w:t>rmą programistyczną języka Java również rozwijaną przez firmę Pivotal jako otwarte oprogramowanie. Powstał jako alternatywa i rozszerzenie J2EE.</w:t>
+        <w:t xml:space="preserve">rmą programistyczną języka Java również rozwijaną przez firmę </w:t>
+      </w:r>
+      <w:proofErr w:type="spellStart"/>
+      <w:r>
+        <w:t>Pivotal</w:t>
+      </w:r>
+      <w:proofErr w:type="spellEnd"/>
+      <w:r>
+        <w:t xml:space="preserve"> jako otwarte oprogramowanie. Powstał jako alternatywa i rozszerzenie J2EE.</w:t>
       </w:r>
     </w:p>
     <w:p>
@@ -3956,8 +4355,21 @@
       <w:r>
         <w:t xml:space="preserve"> angielskiego wyrażenia „</w:t>
       </w:r>
-      <w:r>
-        <w:t>representational state transfer</w:t>
+      <w:proofErr w:type="spellStart"/>
+      <w:r>
+        <w:t>representational</w:t>
+      </w:r>
+      <w:proofErr w:type="spellEnd"/>
+      <w:r>
+        <w:t xml:space="preserve"> </w:t>
+      </w:r>
+      <w:proofErr w:type="spellStart"/>
+      <w:r>
+        <w:t>state</w:t>
+      </w:r>
+      <w:proofErr w:type="spellEnd"/>
+      <w:r>
+        <w:t xml:space="preserve"> transfer</w:t>
       </w:r>
       <w:r>
         <w:t xml:space="preserve">”. REST charakteryzuje się tym, że jest w łatwy sposób skalowalny oraz wysyłane żądania są czytelne. </w:t>
@@ -4046,8 +4458,13 @@
         <w:jc w:val="both"/>
       </w:pPr>
       <w:r>
-        <w:t>GET – pobiera reprezentację zasobu, jest bezpieczną operacją (nie zmienia żadnego obiektu) i może być cache’owane</w:t>
-      </w:r>
+        <w:t xml:space="preserve">GET – pobiera reprezentację zasobu, jest bezpieczną operacją (nie zmienia żadnego obiektu) i może być </w:t>
+      </w:r>
+      <w:proofErr w:type="spellStart"/>
+      <w:r>
+        <w:t>cache’owane</w:t>
+      </w:r>
+      <w:proofErr w:type="spellEnd"/>
     </w:p>
     <w:p>
       <w:pPr>
@@ -4072,7 +4489,15 @@
         <w:jc w:val="both"/>
       </w:pPr>
       <w:r>
-        <w:t>POST – tworzy nowy zasób i w odpowiedzi w nagłówku Location zwraca URI nowego zasobu</w:t>
+        <w:t xml:space="preserve">POST – tworzy nowy zasób i w odpowiedzi w nagłówku </w:t>
+      </w:r>
+      <w:proofErr w:type="spellStart"/>
+      <w:r>
+        <w:t>Location</w:t>
+      </w:r>
+      <w:proofErr w:type="spellEnd"/>
+      <w:r>
+        <w:t xml:space="preserve"> zwraca URI nowego zasobu</w:t>
       </w:r>
     </w:p>
     <w:p>
@@ -4085,8 +4510,13 @@
         <w:jc w:val="both"/>
       </w:pPr>
       <w:r>
-        <w:t>PUT – aktualizuje zasób, operacja idempotenta</w:t>
-      </w:r>
+        <w:t xml:space="preserve">PUT – aktualizuje zasób, operacja </w:t>
+      </w:r>
+      <w:proofErr w:type="spellStart"/>
+      <w:r>
+        <w:t>idempotenta</w:t>
+      </w:r>
+      <w:proofErr w:type="spellEnd"/>
     </w:p>
     <w:p>
       <w:pPr>
@@ -4098,8 +4528,13 @@
         <w:jc w:val="both"/>
       </w:pPr>
       <w:r>
-        <w:t>DELETE – kasuje zasób, operacja idempotenta</w:t>
-      </w:r>
+        <w:t xml:space="preserve">DELETE – kasuje zasób, operacja </w:t>
+      </w:r>
+      <w:proofErr w:type="spellStart"/>
+      <w:r>
+        <w:t>idempotenta</w:t>
+      </w:r>
+      <w:proofErr w:type="spellEnd"/>
       <w:r>
         <w:t>”[2]</w:t>
       </w:r>
@@ -5708,7 +6143,15 @@
               <w:t>l</w:t>
             </w:r>
             <w:r>
-              <w:t>a Firefox w wersji 63.0.1 lub wyższej</w:t>
+              <w:t xml:space="preserve">a </w:t>
+            </w:r>
+            <w:proofErr w:type="spellStart"/>
+            <w:r>
+              <w:t>Firefox</w:t>
+            </w:r>
+            <w:proofErr w:type="spellEnd"/>
+            <w:r>
+              <w:t xml:space="preserve"> w wersji 63.0.1 lub wyższej</w:t>
             </w:r>
           </w:p>
           <w:p>
@@ -9954,7 +10397,25 @@
                 <w:sz w:val="24"/>
                 <w:szCs w:val="24"/>
               </w:rPr>
-              <w:t>System wyświetla formularz dodawania testu. Do uzupełnienia: kurs, data i czas początku testu, data i czas końca testu, metoda oceniania testu, nawigowalność testu, próg zaliczenia testu, hasło do testu. Do wybrania z listy również są pytania oraz studenci.</w:t>
+              <w:t xml:space="preserve">System wyświetla formularz dodawania testu. Do uzupełnienia: kurs, data i czas początku testu, data i czas końca testu, metoda oceniania testu, </w:t>
+            </w:r>
+            <w:proofErr w:type="spellStart"/>
+            <w:r>
+              <w:rPr>
+                <w:rFonts w:ascii="Times New Roman" w:hAnsi="Times New Roman" w:cs="Times New Roman"/>
+                <w:sz w:val="24"/>
+                <w:szCs w:val="24"/>
+              </w:rPr>
+              <w:t>nawigowalność</w:t>
+            </w:r>
+            <w:proofErr w:type="spellEnd"/>
+            <w:r>
+              <w:rPr>
+                <w:rFonts w:ascii="Times New Roman" w:hAnsi="Times New Roman" w:cs="Times New Roman"/>
+                <w:sz w:val="24"/>
+                <w:szCs w:val="24"/>
+              </w:rPr>
+              <w:t xml:space="preserve"> testu, próg zaliczenia testu, hasło do testu. Do wybrania z listy również są pytania oraz studenci.</w:t>
             </w:r>
           </w:p>
           <w:p>
@@ -10201,7 +10662,25 @@
                 <w:sz w:val="24"/>
                 <w:szCs w:val="24"/>
               </w:rPr>
-              <w:t>System wyświetla formularz modyfikowania testu. Do modyfikacji: kurs, data i czas początku testu, data i czas końca testu, metoda oceniania testu, nawigowalność testu, próg zaliczenia testu, hasło do testu. Do wybrania z listy również są pytania oraz studenci.</w:t>
+              <w:t xml:space="preserve">System wyświetla formularz modyfikowania testu. Do modyfikacji: kurs, data i czas początku testu, data i czas końca testu, metoda oceniania testu, </w:t>
+            </w:r>
+            <w:proofErr w:type="spellStart"/>
+            <w:r>
+              <w:rPr>
+                <w:rFonts w:ascii="Times New Roman" w:hAnsi="Times New Roman" w:cs="Times New Roman"/>
+                <w:sz w:val="24"/>
+                <w:szCs w:val="24"/>
+              </w:rPr>
+              <w:t>nawigowalność</w:t>
+            </w:r>
+            <w:proofErr w:type="spellEnd"/>
+            <w:r>
+              <w:rPr>
+                <w:rFonts w:ascii="Times New Roman" w:hAnsi="Times New Roman" w:cs="Times New Roman"/>
+                <w:sz w:val="24"/>
+                <w:szCs w:val="24"/>
+              </w:rPr>
+              <w:t xml:space="preserve"> testu, próg zaliczenia testu, hasło do testu. Do wybrania z listy również są pytania oraz studenci.</w:t>
             </w:r>
           </w:p>
           <w:p>
@@ -11151,7 +11630,15 @@
         <w:t xml:space="preserve">został wykonany za pomocą UML. </w:t>
       </w:r>
       <w:r>
-        <w:t xml:space="preserve">UML, czyli Unified Modeling Language, jest </w:t>
+        <w:t xml:space="preserve">UML, czyli </w:t>
+      </w:r>
+      <w:proofErr w:type="spellStart"/>
+      <w:r>
+        <w:t>Unified</w:t>
+      </w:r>
+      <w:proofErr w:type="spellEnd"/>
+      <w:r>
+        <w:t xml:space="preserve"> Modeling Language, jest </w:t>
       </w:r>
       <w:r>
         <w:t>językiem modelowania wizualnego używanym do specyfikacji, wizualizacji, konstruowania oraz dokumentowania artefaktów systemu informatycznego. Pozwala on zamodelować zarówno statyczną strukturę systemu j</w:t>
@@ -11183,7 +11670,15 @@
         <w:t xml:space="preserve"> z przypadkiem użycia PU003 Edytowanie profilu. Aktorzy „Student” oraz „Nauczyciel” połączeni są z „Zalogowanym użytkownikiem” relacją generalizacji</w:t>
       </w:r>
       <w:r>
-        <w:t>, co oznacza, że oboje są „Zalogowanym użytkownikiem”.  Przypadki użycia przedstawione są jako elipsy. Oprócz asocjacji, którymi połączone są z aktorami, połączone są również relacją „&lt;&lt;extend&gt;&gt;” z innymi przypadkami użycia. Relacja ta jak sama nazwa wskazuje pozwala „rozszerzać” przypadki użycia, czyli zgodnie ze scenariuszami z poprzedniego rozdziału, pozwala realizować scenariusze alternatywne.</w:t>
+        <w:t>, co oznacza, że oboje są „Zalogowanym użytkownikiem”.  Przypadki użycia przedstawione są jako elipsy. Oprócz asocjacji, którymi połączone są z aktorami, połączone są również relacją „&lt;&lt;</w:t>
+      </w:r>
+      <w:proofErr w:type="spellStart"/>
+      <w:r>
+        <w:t>extend</w:t>
+      </w:r>
+      <w:proofErr w:type="spellEnd"/>
+      <w:r>
+        <w:t>&gt;&gt;” z innymi przypadkami użycia. Relacja ta jak sama nazwa wskazuje pozwala „rozszerzać” przypadki użycia, czyli zgodnie ze scenariuszami z poprzedniego rozdziału, pozwala realizować scenariusze alternatywne.</w:t>
       </w:r>
     </w:p>
     <w:p>
@@ -11488,14 +11983,14 @@
         </w:rPr>
         <w:t xml:space="preserve">Rys 3.2. </w:t>
       </w:r>
-      <w:bookmarkStart w:id="0" w:name="_Hlk529131111"/>
+      <w:bookmarkStart w:id="1" w:name="_Hlk529131111"/>
       <w:r>
         <w:rPr>
           <w:sz w:val="20"/>
         </w:rPr>
         <w:t>Spis przedmiotów</w:t>
       </w:r>
-      <w:bookmarkEnd w:id="0"/>
+      <w:bookmarkEnd w:id="1"/>
       <w:r>
         <w:rPr>
           <w:noProof/>
@@ -11563,11 +12058,11 @@
         <w:lastRenderedPageBreak/>
         <w:t xml:space="preserve">Rys 3.3. </w:t>
       </w:r>
-      <w:bookmarkStart w:id="1" w:name="_Hlk529131119"/>
+      <w:bookmarkStart w:id="2" w:name="_Hlk529131119"/>
       <w:r>
         <w:t>Dodawanie przedmiotu</w:t>
       </w:r>
-      <w:bookmarkEnd w:id="1"/>
+      <w:bookmarkEnd w:id="2"/>
       <w:r>
         <w:rPr>
           <w:noProof/>
@@ -11629,11 +12124,11 @@
       <w:r>
         <w:t xml:space="preserve">Rys 3.4. </w:t>
       </w:r>
-      <w:bookmarkStart w:id="2" w:name="_Hlk529131125"/>
+      <w:bookmarkStart w:id="3" w:name="_Hlk529131125"/>
       <w:r>
         <w:t>Spis działów przedmiotu</w:t>
       </w:r>
-      <w:bookmarkEnd w:id="2"/>
+      <w:bookmarkEnd w:id="3"/>
       <w:r>
         <w:rPr>
           <w:noProof/>
@@ -11702,11 +12197,11 @@
         <w:lastRenderedPageBreak/>
         <w:t xml:space="preserve">Rys 3.5. </w:t>
       </w:r>
-      <w:bookmarkStart w:id="3" w:name="_Hlk529131133"/>
+      <w:bookmarkStart w:id="4" w:name="_Hlk529131133"/>
       <w:r>
         <w:t>Dodawanie działu przedmiotu</w:t>
       </w:r>
-      <w:bookmarkEnd w:id="3"/>
+      <w:bookmarkEnd w:id="4"/>
       <w:r>
         <w:rPr>
           <w:noProof/>
@@ -11763,11 +12258,11 @@
       <w:r>
         <w:t xml:space="preserve">Rys 3.6. </w:t>
       </w:r>
-      <w:bookmarkStart w:id="4" w:name="_Hlk529131147"/>
+      <w:bookmarkStart w:id="5" w:name="_Hlk529131147"/>
       <w:r>
         <w:t>Spis pytań</w:t>
       </w:r>
-      <w:bookmarkEnd w:id="4"/>
+      <w:bookmarkEnd w:id="5"/>
       <w:r>
         <w:rPr>
           <w:noProof/>
@@ -11830,11 +12325,11 @@
         <w:lastRenderedPageBreak/>
         <w:t xml:space="preserve">Rys 3.7. </w:t>
       </w:r>
-      <w:bookmarkStart w:id="5" w:name="_Hlk529131141"/>
+      <w:bookmarkStart w:id="6" w:name="_Hlk529131141"/>
       <w:r>
         <w:t>Dodawanie nowego pytania</w:t>
       </w:r>
-      <w:bookmarkEnd w:id="5"/>
+      <w:bookmarkEnd w:id="6"/>
       <w:r>
         <w:rPr>
           <w:noProof/>
@@ -11891,11 +12386,11 @@
       <w:r>
         <w:t xml:space="preserve">Rys 3.8. </w:t>
       </w:r>
-      <w:bookmarkStart w:id="6" w:name="_Hlk529131294"/>
+      <w:bookmarkStart w:id="7" w:name="_Hlk529131294"/>
       <w:r>
         <w:t xml:space="preserve">Spis testów </w:t>
       </w:r>
-      <w:bookmarkEnd w:id="6"/>
+      <w:bookmarkEnd w:id="7"/>
       <w:r>
         <w:rPr>
           <w:noProof/>
@@ -11958,11 +12453,11 @@
         <w:lastRenderedPageBreak/>
         <w:t xml:space="preserve">Rys 3.9. </w:t>
       </w:r>
-      <w:bookmarkStart w:id="7" w:name="_Hlk529131300"/>
+      <w:bookmarkStart w:id="8" w:name="_Hlk529131300"/>
       <w:r>
         <w:t>Dodawanie testu</w:t>
       </w:r>
-      <w:bookmarkEnd w:id="7"/>
+      <w:bookmarkEnd w:id="8"/>
       <w:r>
         <w:rPr>
           <w:noProof/>
@@ -12033,7 +12528,7 @@
       <w:r>
         <w:t xml:space="preserve">. </w:t>
       </w:r>
-      <w:bookmarkStart w:id="8" w:name="_Hlk529131306"/>
+      <w:bookmarkStart w:id="9" w:name="_Hlk529131306"/>
       <w:r>
         <w:t>Rozwiązywanie testu.</w:t>
       </w:r>
@@ -12043,7 +12538,7 @@
         </w:rPr>
         <w:t xml:space="preserve"> </w:t>
       </w:r>
-      <w:bookmarkEnd w:id="8"/>
+      <w:bookmarkEnd w:id="9"/>
       <w:r>
         <w:rPr>
           <w:noProof/>
@@ -12118,11 +12613,11 @@
       <w:r>
         <w:t xml:space="preserve">. </w:t>
       </w:r>
-      <w:bookmarkStart w:id="9" w:name="_Hlk529131311"/>
+      <w:bookmarkStart w:id="10" w:name="_Hlk529131311"/>
       <w:r>
         <w:t>Wynik testu</w:t>
       </w:r>
-      <w:bookmarkEnd w:id="9"/>
+      <w:bookmarkEnd w:id="10"/>
       <w:r>
         <w:br/>
       </w:r>
@@ -12193,11 +12688,11 @@
       <w:r>
         <w:t xml:space="preserve">. </w:t>
       </w:r>
-      <w:bookmarkStart w:id="10" w:name="_Hlk529131316"/>
+      <w:bookmarkStart w:id="11" w:name="_Hlk529131316"/>
       <w:r>
         <w:t>Edytowanie profilu</w:t>
       </w:r>
-      <w:bookmarkEnd w:id="10"/>
+      <w:bookmarkEnd w:id="11"/>
       <w:r>
         <w:rPr>
           <w:noProof/>
@@ -12599,7 +13094,25 @@
           <w:sz w:val="24"/>
           <w:szCs w:val="24"/>
         </w:rPr>
-        <w:t>Test jest testem wielokrotnego wyboru. Identyfikowany jest przez numer identyfikujący. Opisywany jest przez datę i czas początku testu, datę i czas końca testu, liczbę możliwych do uzyskania punktów, wybraną metodę oceniania oraz informację czy test będzie nawigowalny.</w:t>
+        <w:t xml:space="preserve">Test jest testem wielokrotnego wyboru. Identyfikowany jest przez numer identyfikujący. Opisywany jest przez datę i czas początku testu, datę i czas końca testu, liczbę możliwych do uzyskania punktów, wybraną metodę oceniania oraz informację czy test będzie </w:t>
+      </w:r>
+      <w:proofErr w:type="spellStart"/>
+      <w:r>
+        <w:rPr>
+          <w:rFonts w:ascii="Times New Roman" w:hAnsi="Times New Roman" w:cs="Times New Roman"/>
+          <w:sz w:val="24"/>
+          <w:szCs w:val="24"/>
+        </w:rPr>
+        <w:t>nawigowalny</w:t>
+      </w:r>
+      <w:proofErr w:type="spellEnd"/>
+      <w:r>
+        <w:rPr>
+          <w:rFonts w:ascii="Times New Roman" w:hAnsi="Times New Roman" w:cs="Times New Roman"/>
+          <w:sz w:val="24"/>
+          <w:szCs w:val="24"/>
+        </w:rPr>
+        <w:t>.</w:t>
       </w:r>
     </w:p>
     <w:p>
@@ -15093,7 +15606,27 @@
           <w:sz w:val="24"/>
           <w:szCs w:val="24"/>
         </w:rPr>
-        <w:t>Moment rozpoczęcia Testu jest typu Datetime.</w:t>
+        <w:t xml:space="preserve">Moment rozpoczęcia Testu jest typu </w:t>
+      </w:r>
+      <w:proofErr w:type="spellStart"/>
+      <w:r>
+        <w:rPr>
+          <w:rFonts w:ascii="Times New Roman" w:hAnsi="Times New Roman" w:cs="Times New Roman"/>
+          <w:color w:val="000000"/>
+          <w:sz w:val="24"/>
+          <w:szCs w:val="24"/>
+        </w:rPr>
+        <w:t>Datetime</w:t>
+      </w:r>
+      <w:proofErr w:type="spellEnd"/>
+      <w:r>
+        <w:rPr>
+          <w:rFonts w:ascii="Times New Roman" w:hAnsi="Times New Roman" w:cs="Times New Roman"/>
+          <w:color w:val="000000"/>
+          <w:sz w:val="24"/>
+          <w:szCs w:val="24"/>
+        </w:rPr>
+        <w:t>.</w:t>
       </w:r>
     </w:p>
     <w:p>
@@ -15143,7 +15676,27 @@
           <w:sz w:val="24"/>
           <w:szCs w:val="24"/>
         </w:rPr>
-        <w:t>Moment zakończenia Testu jest typu Datetime.</w:t>
+        <w:t xml:space="preserve">Moment zakończenia Testu jest typu </w:t>
+      </w:r>
+      <w:proofErr w:type="spellStart"/>
+      <w:r>
+        <w:rPr>
+          <w:rFonts w:ascii="Times New Roman" w:hAnsi="Times New Roman" w:cs="Times New Roman"/>
+          <w:color w:val="000000"/>
+          <w:sz w:val="24"/>
+          <w:szCs w:val="24"/>
+        </w:rPr>
+        <w:t>Datetime</w:t>
+      </w:r>
+      <w:proofErr w:type="spellEnd"/>
+      <w:r>
+        <w:rPr>
+          <w:rFonts w:ascii="Times New Roman" w:hAnsi="Times New Roman" w:cs="Times New Roman"/>
+          <w:color w:val="000000"/>
+          <w:sz w:val="24"/>
+          <w:szCs w:val="24"/>
+        </w:rPr>
+        <w:t>.</w:t>
       </w:r>
     </w:p>
     <w:p>
@@ -15268,7 +15821,27 @@
           <w:sz w:val="24"/>
           <w:szCs w:val="24"/>
         </w:rPr>
-        <w:t>Informacja czy Test jest nawigowalny jest typu logicznego.</w:t>
+        <w:t xml:space="preserve">Informacja czy Test jest </w:t>
+      </w:r>
+      <w:proofErr w:type="spellStart"/>
+      <w:r>
+        <w:rPr>
+          <w:rFonts w:ascii="Times New Roman" w:hAnsi="Times New Roman" w:cs="Times New Roman"/>
+          <w:color w:val="000000"/>
+          <w:sz w:val="24"/>
+          <w:szCs w:val="24"/>
+        </w:rPr>
+        <w:t>nawigowalny</w:t>
+      </w:r>
+      <w:proofErr w:type="spellEnd"/>
+      <w:r>
+        <w:rPr>
+          <w:rFonts w:ascii="Times New Roman" w:hAnsi="Times New Roman" w:cs="Times New Roman"/>
+          <w:color w:val="000000"/>
+          <w:sz w:val="24"/>
+          <w:szCs w:val="24"/>
+        </w:rPr>
+        <w:t xml:space="preserve"> jest typu logicznego.</w:t>
       </w:r>
     </w:p>
     <w:p>
@@ -15293,7 +15866,27 @@
           <w:sz w:val="24"/>
           <w:szCs w:val="24"/>
         </w:rPr>
-        <w:t>Informacja czy Test jest nawigowalny jest obowiązkowa.</w:t>
+        <w:t xml:space="preserve">Informacja czy Test jest </w:t>
+      </w:r>
+      <w:proofErr w:type="spellStart"/>
+      <w:r>
+        <w:rPr>
+          <w:rFonts w:ascii="Times New Roman" w:hAnsi="Times New Roman" w:cs="Times New Roman"/>
+          <w:color w:val="000000"/>
+          <w:sz w:val="24"/>
+          <w:szCs w:val="24"/>
+        </w:rPr>
+        <w:t>nawigowalny</w:t>
+      </w:r>
+      <w:proofErr w:type="spellEnd"/>
+      <w:r>
+        <w:rPr>
+          <w:rFonts w:ascii="Times New Roman" w:hAnsi="Times New Roman" w:cs="Times New Roman"/>
+          <w:color w:val="000000"/>
+          <w:sz w:val="24"/>
+          <w:szCs w:val="24"/>
+        </w:rPr>
+        <w:t xml:space="preserve"> jest obowiązkowa.</w:t>
       </w:r>
     </w:p>
     <w:p>
@@ -15419,7 +16012,15 @@
         <w:t xml:space="preserve"> struktura opracowywanego oprogramowania.</w:t>
       </w:r>
       <w:r>
-        <w:t xml:space="preserve"> Architektura oprogramowania jest elementem szczególnie ważnym, ponieważ zależy od niej to jak system będzie realizował wymagania funkcjonalne, jak będzie skalowalny, utrzymywalny i niezawodny.</w:t>
+        <w:t xml:space="preserve"> Architektura oprogramowania jest elementem szczególnie ważnym, ponieważ zależy od niej to jak system będzie realizował wymagania funkcjonalne, jak będzie skalowalny, </w:t>
+      </w:r>
+      <w:proofErr w:type="spellStart"/>
+      <w:r>
+        <w:t>utrzymywalny</w:t>
+      </w:r>
+      <w:proofErr w:type="spellEnd"/>
+      <w:r>
+        <w:t xml:space="preserve"> i niezawodny.</w:t>
       </w:r>
       <w:r>
         <w:t xml:space="preserve"> Przyjętym w projekcie wzorcem architektonicznym jest architektura wielowarstwowa. W architekturze wielowarstwowej rozdziela się warstwy systemu w zależności od ich odpowiedzialności. Pozwala to uzyskać możliwości skalowalności aplikacji, daje możliwość podmiany poszczególnych segmentów systemu bez przymusu </w:t>
@@ -15483,8 +16084,49 @@
           <w:rFonts w:ascii="Times New Roman" w:hAnsi="Times New Roman" w:cs="Times New Roman"/>
           <w:sz w:val="24"/>
         </w:rPr>
-        <w:t xml:space="preserve"> prezentacji – pakiet „frontend” zawierający strukturę plików Vue.js, w którym znajduje się pakiet „components”, zwierający komponenty SPA, które komunikują się z serwerem backend</w:t>
-      </w:r>
+        <w:t xml:space="preserve"> prezentacji – pakiet „</w:t>
+      </w:r>
+      <w:proofErr w:type="spellStart"/>
+      <w:r>
+        <w:rPr>
+          <w:rFonts w:ascii="Times New Roman" w:hAnsi="Times New Roman" w:cs="Times New Roman"/>
+          <w:sz w:val="24"/>
+        </w:rPr>
+        <w:t>frontend</w:t>
+      </w:r>
+      <w:proofErr w:type="spellEnd"/>
+      <w:r>
+        <w:rPr>
+          <w:rFonts w:ascii="Times New Roman" w:hAnsi="Times New Roman" w:cs="Times New Roman"/>
+          <w:sz w:val="24"/>
+        </w:rPr>
+        <w:t>” zawierający strukturę plików Vue.js, w którym znajduje się pakiet „</w:t>
+      </w:r>
+      <w:proofErr w:type="spellStart"/>
+      <w:r>
+        <w:rPr>
+          <w:rFonts w:ascii="Times New Roman" w:hAnsi="Times New Roman" w:cs="Times New Roman"/>
+          <w:sz w:val="24"/>
+        </w:rPr>
+        <w:t>components</w:t>
+      </w:r>
+      <w:proofErr w:type="spellEnd"/>
+      <w:r>
+        <w:rPr>
+          <w:rFonts w:ascii="Times New Roman" w:hAnsi="Times New Roman" w:cs="Times New Roman"/>
+          <w:sz w:val="24"/>
+        </w:rPr>
+        <w:t xml:space="preserve">”, zwierający komponenty SPA, które komunikują się z serwerem </w:t>
+      </w:r>
+      <w:proofErr w:type="spellStart"/>
+      <w:r>
+        <w:rPr>
+          <w:rFonts w:ascii="Times New Roman" w:hAnsi="Times New Roman" w:cs="Times New Roman"/>
+          <w:sz w:val="24"/>
+        </w:rPr>
+        <w:t>backend</w:t>
+      </w:r>
+      <w:proofErr w:type="spellEnd"/>
     </w:p>
     <w:p>
       <w:pPr>
@@ -15506,6 +16148,7 @@
         </w:rPr>
         <w:t>Warstwa pośrednicząca – pakiet „</w:t>
       </w:r>
+      <w:proofErr w:type="spellStart"/>
       <w:r>
         <w:rPr>
           <w:rFonts w:ascii="Times New Roman" w:hAnsi="Times New Roman" w:cs="Times New Roman"/>
@@ -15518,7 +16161,15 @@
           <w:rFonts w:ascii="Times New Roman" w:hAnsi="Times New Roman" w:cs="Times New Roman"/>
           <w:sz w:val="24"/>
         </w:rPr>
-        <w:t>controller”, w którym znajdują się kontrolery REST, nie jest związany ze wzorcem MVC. Warstwa ta funkcjonuje jako fasada dla warstwy prezentacji. Pośredniczy pomiędzy warstwą prezentacji a warstwą logiki biznesowej.</w:t>
+        <w:t>controller</w:t>
+      </w:r>
+      <w:proofErr w:type="spellEnd"/>
+      <w:r>
+        <w:rPr>
+          <w:rFonts w:ascii="Times New Roman" w:hAnsi="Times New Roman" w:cs="Times New Roman"/>
+          <w:sz w:val="24"/>
+        </w:rPr>
+        <w:t>”, w którym znajdują się kontrolery REST, nie jest związany ze wzorcem MVC. Warstwa ta funkcjonuje jako fasada dla warstwy prezentacji. Pośredniczy pomiędzy warstwą prezentacji a warstwą logiki biznesowej.</w:t>
       </w:r>
     </w:p>
     <w:p>
@@ -15541,6 +16192,7 @@
         </w:rPr>
         <w:t>Warstwa logiki biznesowej – pakiet „</w:t>
       </w:r>
+      <w:proofErr w:type="spellStart"/>
       <w:r>
         <w:rPr>
           <w:rFonts w:ascii="Times New Roman" w:hAnsi="Times New Roman" w:cs="Times New Roman"/>
@@ -15553,7 +16205,15 @@
           <w:rFonts w:ascii="Times New Roman" w:hAnsi="Times New Roman" w:cs="Times New Roman"/>
           <w:sz w:val="24"/>
         </w:rPr>
-        <w:t>service”, w którym znajdują się serwisy, obsługujące logikę biznesową aplikacji.</w:t>
+        <w:t>service</w:t>
+      </w:r>
+      <w:proofErr w:type="spellEnd"/>
+      <w:r>
+        <w:rPr>
+          <w:rFonts w:ascii="Times New Roman" w:hAnsi="Times New Roman" w:cs="Times New Roman"/>
+          <w:sz w:val="24"/>
+        </w:rPr>
+        <w:t>”, w którym znajdują się serwisy, obsługujące logikę biznesową aplikacji.</w:t>
       </w:r>
     </w:p>
     <w:p>
@@ -15574,7 +16234,23 @@
           <w:rFonts w:ascii="Times New Roman" w:hAnsi="Times New Roman" w:cs="Times New Roman"/>
           <w:sz w:val="24"/>
         </w:rPr>
-        <w:t xml:space="preserve">Warstwa dostępu do danych – pakiet „repository”. </w:t>
+        <w:t>Warstwa dostępu do danych – pakiet „</w:t>
+      </w:r>
+      <w:proofErr w:type="spellStart"/>
+      <w:r>
+        <w:rPr>
+          <w:rFonts w:ascii="Times New Roman" w:hAnsi="Times New Roman" w:cs="Times New Roman"/>
+          <w:sz w:val="24"/>
+        </w:rPr>
+        <w:t>repository</w:t>
+      </w:r>
+      <w:proofErr w:type="spellEnd"/>
+      <w:r>
+        <w:rPr>
+          <w:rFonts w:ascii="Times New Roman" w:hAnsi="Times New Roman" w:cs="Times New Roman"/>
+          <w:sz w:val="24"/>
+        </w:rPr>
+        <w:t xml:space="preserve">”. </w:t>
       </w:r>
       <w:r>
         <w:rPr>
@@ -15599,7 +16275,15 @@
       </w:r>
       <w:r>
         <w:tab/>
-        <w:t>Oprócz widocznych warstw systemu na Rys 4.1. przedstawiony został również pakiet „backend.model”, w którym znajduje się zdefiniowana struktura obiektów biznesowych wykorzystywanych w systemie.</w:t>
+        <w:t>Oprócz widocznych warstw systemu na Rys 4.1. przedstawiony został również pakiet „</w:t>
+      </w:r>
+      <w:proofErr w:type="spellStart"/>
+      <w:r>
+        <w:t>backend.model</w:t>
+      </w:r>
+      <w:proofErr w:type="spellEnd"/>
+      <w:r>
+        <w:t>”, w którym znajduje się zdefiniowana struktura obiektów biznesowych wykorzystywanych w systemie.</w:t>
       </w:r>
       <w:r>
         <w:tab/>
@@ -15613,7 +16297,15 @@
         <w:t>P</w:t>
       </w:r>
       <w:r>
-        <w:t xml:space="preserve">rzedstawiony został również pakiet „backend.dto”, w tym pakiecie znajdują się klasy definiujące strukturę używanych w aplikacji DTO. DTO jest akronimem od „Data Transfer Object”, czyli obiekt do transportowania danych. </w:t>
+        <w:t>rzedstawiony został również pakiet „</w:t>
+      </w:r>
+      <w:proofErr w:type="spellStart"/>
+      <w:r>
+        <w:t>backend.dto</w:t>
+      </w:r>
+      <w:proofErr w:type="spellEnd"/>
+      <w:r>
+        <w:t xml:space="preserve">”, w tym pakiecie znajdują się klasy definiujące strukturę używanych w aplikacji DTO. DTO jest akronimem od „Data Transfer Object”, czyli obiekt do transportowania danych. </w:t>
       </w:r>
       <w:r>
         <w:t xml:space="preserve">Chociaż zazwyczaj używany jest do grupowania więcej niż jednej encji aby ograniczyć ruch na serwerze, można go również wykorzystać do ograniczenia widoczności atrybutów w przesyłanym obiekcie. Umożliwia również zdefiniowanie struktury obiektów, które serwer będzie przyjmował.[6] </w:t>
@@ -15627,13 +16319,29 @@
       </w:r>
       <w:r>
         <w:tab/>
-        <w:t>Ostatnim widocznym pakietem jest pakiet „backend.common”, w którym znajduj</w:t>
+        <w:t>Ostatnim widocznym pakietem jest pakiet „</w:t>
+      </w:r>
+      <w:proofErr w:type="spellStart"/>
+      <w:r>
+        <w:t>backend.common</w:t>
+      </w:r>
+      <w:proofErr w:type="spellEnd"/>
+      <w:r>
+        <w:t>”, w którym znajduj</w:t>
       </w:r>
       <w:r>
         <w:t>e</w:t>
       </w:r>
       <w:r>
-        <w:t xml:space="preserve"> się zarówno konfiguracja systemu jak i infrastruktura wykorzystywana przez wszystkie warstwy znajdujące się w pakiecie „backend”.</w:t>
+        <w:t xml:space="preserve"> się zarówno konfiguracja systemu jak i infrastruktura wykorzystywana przez wszystkie warstwy znajdujące się w pakiecie „</w:t>
+      </w:r>
+      <w:proofErr w:type="spellStart"/>
+      <w:r>
+        <w:t>backend</w:t>
+      </w:r>
+      <w:proofErr w:type="spellEnd"/>
+      <w:r>
+        <w:t>”.</w:t>
       </w:r>
     </w:p>
     <w:p>
@@ -15736,18 +16444,23 @@
       </w:r>
       <w:r>
         <w:tab/>
-      </w:r>
-      <w:r>
-        <w:t>W pakiecie „model” znajdują się klasy modelujące obiekty reprezentujące byty znane z rzeczywistości opisanej w procesie specyfikacji  wymagań. Klasy te przedstawione zostały na</w:t>
-      </w:r>
-      <w:r>
-        <w:t xml:space="preserve"> Rys 4.2..</w:t>
-      </w:r>
-      <w:r>
-        <w:t xml:space="preserve"> W dużej mierze wyw</w:t>
-      </w:r>
-      <w:r>
-        <w:t>odzi się on z modelu domenowego, natomiast dla utrzymania spójności z językiem Java nazwy klas oraz atrybuty przetłumaczone zostały na język angielski. W klasach zostały pominięte akcesory pól, gettery oraz settery.</w:t>
+        <w:t xml:space="preserve">W pakiecie „model” znajdują się klasy modelujące obiekty reprezentujące byty znane z rzeczywistości opisanej w procesie specyfikacji  wymagań. Klasy te przedstawione zostały na Rys 4.2.. W dużej mierze wywodzi się on z modelu domenowego, natomiast dla utrzymania spójności z językiem Java nazwy klas oraz atrybuty przetłumaczone zostały na język angielski. W klasach zostały pominięte </w:t>
+      </w:r>
+      <w:proofErr w:type="spellStart"/>
+      <w:r>
+        <w:t>akcesory</w:t>
+      </w:r>
+      <w:proofErr w:type="spellEnd"/>
+      <w:r>
+        <w:t xml:space="preserve"> pól, gettery oraz </w:t>
+      </w:r>
+      <w:proofErr w:type="spellStart"/>
+      <w:r>
+        <w:t>settery</w:t>
+      </w:r>
+      <w:proofErr w:type="spellEnd"/>
+      <w:r>
+        <w:t>.</w:t>
       </w:r>
     </w:p>
     <w:p/>
@@ -15853,10 +16566,26 @@
     <w:p>
       <w:r>
         <w:lastRenderedPageBreak/>
-        <w:t>W pakiecie „service”, na Rys 4.3. opracowane zostały klasy zajmujące się obsługą logiki biznesowej. Pakiet „service” korzysta z pakietu „repository”, którego uszczegółowienie nie zostało przedstawione na diagramie klas, ponieważ znajdują się w nim jedynie interfejsy pozwalające na operacje na danych z</w:t>
-      </w:r>
-      <w:r>
-        <w:t>najdujących się w bazie danych. Klasy w pakiecie „service” są klasami łączącymi klasy, które pozwalają na dokonywanie operacji na danych z klasami, które przedstawiają operacje, które jest w stanie wykonać pakiet „backend”</w:t>
+        <w:t>W pakiecie „service”, na Rys 4.3. opracowane zostały klasy zajmujące się obsługą logiki biznesowej. Pakiet „service” korzysta z pakietu „</w:t>
+      </w:r>
+      <w:proofErr w:type="spellStart"/>
+      <w:r>
+        <w:t>repository</w:t>
+      </w:r>
+      <w:proofErr w:type="spellEnd"/>
+      <w:r>
+        <w:t>”, którego uszczegółowienie nie zostało przedstawione na diagramie klas, ponieważ znajdują się w nim jedynie interfejsy pozwalające na operacje na danych z</w:t>
+      </w:r>
+      <w:r>
+        <w:t>najdujących się w bazie danych. Klasy w pakiecie „service” są klasami łączącymi klasy, które pozwalają na dokonywanie operacji na danych z klasami, które przedstawiają operacje, które jest w stanie wykonać pakiet „</w:t>
+      </w:r>
+      <w:proofErr w:type="spellStart"/>
+      <w:r>
+        <w:t>backend</w:t>
+      </w:r>
+      <w:proofErr w:type="spellEnd"/>
+      <w:r>
+        <w:t>”</w:t>
       </w:r>
     </w:p>
     <w:p>
@@ -15978,13 +16707,45 @@
         <w:tab/>
       </w:r>
       <w:r>
-        <w:t>Właśnie w pakiecie „controller”</w:t>
+        <w:t>Właśnie w pakiecie „</w:t>
+      </w:r>
+      <w:proofErr w:type="spellStart"/>
+      <w:r>
+        <w:t>controller</w:t>
+      </w:r>
+      <w:proofErr w:type="spellEnd"/>
+      <w:r>
+        <w:t>”</w:t>
       </w:r>
       <w:r>
         <w:t xml:space="preserve"> (Rys 4.4.)</w:t>
       </w:r>
       <w:r>
-        <w:t xml:space="preserve"> znajdują się klasy, które definiują API, czyli „application programming interface”, co oznacza interfejs programowania aplikacji</w:t>
+        <w:t xml:space="preserve"> znajdują się klasy, które definiują API, czyli „</w:t>
+      </w:r>
+      <w:proofErr w:type="spellStart"/>
+      <w:r>
+        <w:t>application</w:t>
+      </w:r>
+      <w:proofErr w:type="spellEnd"/>
+      <w:r>
+        <w:t xml:space="preserve"> </w:t>
+      </w:r>
+      <w:proofErr w:type="spellStart"/>
+      <w:r>
+        <w:t>programming</w:t>
+      </w:r>
+      <w:proofErr w:type="spellEnd"/>
+      <w:r>
+        <w:t xml:space="preserve"> </w:t>
+      </w:r>
+      <w:proofErr w:type="spellStart"/>
+      <w:r>
+        <w:t>interface</w:t>
+      </w:r>
+      <w:proofErr w:type="spellEnd"/>
+      <w:r>
+        <w:t>”, co oznacza interfejs programowania aplikacji</w:t>
       </w:r>
       <w:r>
         <w:t>. Definiuje on to jakie operacje pozwala wykonać nasza aplikacja.</w:t>
@@ -15993,7 +16754,23 @@
         <w:t xml:space="preserve"> [14]</w:t>
       </w:r>
       <w:r>
-        <w:t xml:space="preserve"> Jest to interfejs, za pomocą którego komponenty widoku z pakietu „frontend” komunikować będą się z aplikacją znajdującą się w pakiecie „backend”. Dzięki wykorzystaniu API, do skorzystania z usług oferowanych przez opracowywaną aplikację nie będzie wymagana znajomość klas, które oferują dane usługi, a jedynie adresu URL na serwerze oraz metody HTTP. Zapewni</w:t>
+        <w:t xml:space="preserve"> Jest to interfejs, za pomocą którego komponenty widoku z pakietu „</w:t>
+      </w:r>
+      <w:proofErr w:type="spellStart"/>
+      <w:r>
+        <w:t>frontend</w:t>
+      </w:r>
+      <w:proofErr w:type="spellEnd"/>
+      <w:r>
+        <w:t>” komunikować będą się z aplikacją znajdującą się w pakiecie „</w:t>
+      </w:r>
+      <w:proofErr w:type="spellStart"/>
+      <w:r>
+        <w:t>backend</w:t>
+      </w:r>
+      <w:proofErr w:type="spellEnd"/>
+      <w:r>
+        <w:t>”. Dzięki wykorzystaniu API, do skorzystania z usług oferowanych przez opracowywaną aplikację nie będzie wymagana znajomość klas, które oferują dane usługi, a jedynie adresu URL na serwerze oraz metody HTTP. Zapewni</w:t>
       </w:r>
       <w:r>
         <w:t xml:space="preserve"> to przezroczystość dla klienta.</w:t>
@@ -16027,8 +16804,16 @@
         <w:rPr>
           <w:sz w:val="20"/>
         </w:rPr>
-        <w:t>. Diagram klas pakietu controller</w:t>
-      </w:r>
+        <w:t xml:space="preserve">. Diagram klas pakietu </w:t>
+      </w:r>
+      <w:proofErr w:type="spellStart"/>
+      <w:r>
+        <w:rPr>
+          <w:sz w:val="20"/>
+        </w:rPr>
+        <w:t>controller</w:t>
+      </w:r>
+      <w:proofErr w:type="spellEnd"/>
     </w:p>
     <w:p>
       <w:pPr>
@@ -16122,7 +16907,15 @@
         <w:tab/>
       </w:r>
       <w:r>
-        <w:t xml:space="preserve">Na ostatnim (Rys 4.5.) diagramie klas przedstawiony jest pakiet „dto”, który modeluje klasy </w:t>
+        <w:t>Na ostatnim (Rys 4.5.) diagramie klas przedstawiony jest pakiet „</w:t>
+      </w:r>
+      <w:proofErr w:type="spellStart"/>
+      <w:r>
+        <w:t>dto</w:t>
+      </w:r>
+      <w:proofErr w:type="spellEnd"/>
+      <w:r>
+        <w:t xml:space="preserve">”, który modeluje klasy </w:t>
       </w:r>
       <w:r>
         <w:t>definiujące strukturę obiektów używanych w komunikacji za pomocą API. Przede wszystkim są to klasy, które ukrywają część atrybutów, natomiast w użyciu są również klasy definiujące strukturę obiektów, które posiadają mniejszą liczbę atrybutów, pomijając atrybut „id”, który jest automatycznie generowany. Zapobiega to tworzeniu obiektów o jednakowych identyfikatorach.</w:t>
@@ -16139,8 +16932,16 @@
         <w:rPr>
           <w:sz w:val="20"/>
         </w:rPr>
-        <w:t>Rys 4.5. Diagram klas pakietu dto</w:t>
-      </w:r>
+        <w:t xml:space="preserve">Rys 4.5. Diagram klas pakietu </w:t>
+      </w:r>
+      <w:proofErr w:type="spellStart"/>
+      <w:r>
+        <w:rPr>
+          <w:sz w:val="20"/>
+        </w:rPr>
+        <w:t>dto</w:t>
+      </w:r>
+      <w:proofErr w:type="spellEnd"/>
       <w:r>
         <w:rPr>
           <w:noProof/>
@@ -16246,7 +17047,23 @@
         <w:tab/>
       </w:r>
       <w:r>
-        <w:t xml:space="preserve">Baza danych, wykorzystana w systemie jest bazą danych relacyjną, oznacza to, że na etapie projektowania należy sporządzić jej relacyjny model. Model relacyjnej bazy danych nazywany jest diagramem ERD od angielskiego akronimy „Entity Relation Diagram”, który na język polski tłumaczone jest jako diagram związków encji. Przedstawione na nim są encje posiadające swoją nazwę oraz atrybuty wraz z ich typami oraz związki pomiędzy nimi. [12] Przedstawiony na Rys 4.6. diagram wykonany jest na podstawie modelu domenowego, który był wynikiem przeprowadzonej specyfikacji wymagań. Przedstawione reguły biznesowe i ograniczenia dziedzinowe dotyczą również diagramu ERD bazy danych. Natomiast na diagramie ERD pojawiają się również klucze obce, których obowiązkowość definiowana jest przez obowiązkowość udziału encji w związku. Co więcej na diagramie ERD przedstawione zostały </w:t>
+        <w:t>Baza danych, wykorzystana w systemie jest bazą danych relacyjną, oznacza to, że na etapie projektowania należy sporządzić jej relacyjny model. Model relacyjnej bazy danych nazywany jest diagramem ERD od angielskiego akronimy „</w:t>
+      </w:r>
+      <w:proofErr w:type="spellStart"/>
+      <w:r>
+        <w:t>Entity</w:t>
+      </w:r>
+      <w:proofErr w:type="spellEnd"/>
+      <w:r>
+        <w:t xml:space="preserve"> </w:t>
+      </w:r>
+      <w:proofErr w:type="spellStart"/>
+      <w:r>
+        <w:t>Relation</w:t>
+      </w:r>
+      <w:proofErr w:type="spellEnd"/>
+      <w:r>
+        <w:t xml:space="preserve"> Diagram”, który na język polski tłumaczone jest jako diagram związków encji. Przedstawione na nim są encje posiadające swoją nazwę oraz atrybuty wraz z ich typami oraz związki pomiędzy nimi. [12] Przedstawiony na Rys 4.6. diagram wykonany jest na podstawie modelu domenowego, który był wynikiem przeprowadzonej specyfikacji wymagań. Przedstawione reguły biznesowe i ograniczenia dziedzinowe dotyczą również diagramu ERD bazy danych. Natomiast na diagramie ERD pojawiają się również klucze obce, których obowiązkowość definiowana jest przez obowiązkowość udziału encji w związku. Co więcej na diagramie ERD przedstawione zostały </w:t>
       </w:r>
       <w:r>
         <w:t>encje pośredniczące w związkach N:N.</w:t>
@@ -16817,13 +17634,7 @@
         <w:rPr>
           <w:noProof/>
         </w:rPr>
-        <w:t xml:space="preserve">[14] </w:t>
-      </w:r>
-      <w:r>
-        <w:rPr>
-          <w:noProof/>
-        </w:rPr>
-        <w:t xml:space="preserve">Richardson, L. i Amundsen, M. (2013). </w:t>
+        <w:t xml:space="preserve">[14] Richardson, L. i Amundsen, M. (2013). </w:t>
       </w:r>
       <w:r>
         <w:rPr>
@@ -17579,7 +18390,7 @@
           <w:tab w:val="right" w:leader="dot" w:pos="9072"/>
         </w:tabs>
       </w:pPr>
-      <w:bookmarkStart w:id="11" w:name="_Hlk529131331"/>
+      <w:bookmarkStart w:id="12" w:name="_Hlk529131331"/>
       <w:r>
         <w:t>Rys 3.1. Diagram przypadków użycia</w:t>
       </w:r>
@@ -17827,7 +18638,7 @@
         <w:t>31</w:t>
       </w:r>
     </w:p>
-    <w:bookmarkEnd w:id="11"/>
+    <w:bookmarkEnd w:id="12"/>
     <w:p>
       <w:pPr>
         <w:pStyle w:val="Spistreci1"/>
@@ -17836,10 +18647,7 @@
         </w:tabs>
       </w:pPr>
       <w:r>
-        <w:t>Rys 4.2</w:t>
-      </w:r>
-      <w:r>
-        <w:t>. Diagram klas pakietu model</w:t>
+        <w:t>Rys 4.2. Diagram klas pakietu model</w:t>
       </w:r>
       <w:r>
         <w:tab/>
@@ -17854,16 +18662,7 @@
         </w:tabs>
       </w:pPr>
       <w:r>
-        <w:t>Rys 4</w:t>
-      </w:r>
-      <w:r>
-        <w:t>.</w:t>
-      </w:r>
-      <w:r>
-        <w:t>3</w:t>
-      </w:r>
-      <w:r>
-        <w:t>. Diagram klas pakietu service</w:t>
+        <w:t>Rys 4.3. Diagram klas pakietu service</w:t>
       </w:r>
       <w:r>
         <w:tab/>
@@ -17881,14 +18680,13 @@
         <w:t>Rys 4.4</w:t>
       </w:r>
       <w:r>
-        <w:t xml:space="preserve">. </w:t>
-      </w:r>
-      <w:r>
-        <w:t xml:space="preserve">Diagram klas pakietu </w:t>
-      </w:r>
+        <w:t xml:space="preserve">. Diagram klas pakietu </w:t>
+      </w:r>
+      <w:proofErr w:type="spellStart"/>
       <w:r>
         <w:t>controller</w:t>
       </w:r>
+      <w:proofErr w:type="spellEnd"/>
       <w:r>
         <w:tab/>
         <w:t>34</w:t>
@@ -17902,20 +18700,16 @@
         </w:tabs>
       </w:pPr>
       <w:r>
-        <w:t xml:space="preserve">Rys </w:t>
-      </w:r>
-      <w:r>
-        <w:t>4</w:t>
-      </w:r>
-      <w:r>
-        <w:t>.</w:t>
-      </w:r>
-      <w:r>
-        <w:t>5</w:t>
-      </w:r>
-      <w:r>
-        <w:t>. Diagram klas pakietu dto</w:t>
-      </w:r>
+        <w:t>Rys 4.5</w:t>
+      </w:r>
+      <w:r>
+        <w:t xml:space="preserve">. Diagram klas pakietu </w:t>
+      </w:r>
+      <w:proofErr w:type="spellStart"/>
+      <w:r>
+        <w:t>dto</w:t>
+      </w:r>
+      <w:proofErr w:type="spellEnd"/>
       <w:r>
         <w:tab/>
         <w:t>35</w:t>
@@ -17938,8 +18732,6 @@
         <w:tab/>
         <w:t>36</w:t>
       </w:r>
-      <w:bookmarkStart w:id="12" w:name="_GoBack"/>
-      <w:bookmarkEnd w:id="12"/>
     </w:p>
     <w:p/>
     <w:p/>
@@ -18016,6 +18808,7 @@
         <w:docPartUnique/>
       </w:docPartObj>
     </w:sdtPr>
+    <w:sdtEndPr/>
     <w:sdtContent>
       <w:p>
         <w:pPr>
@@ -24024,7 +24817,7 @@
 </file>
 
 <file path=customXml/itemProps1.xml><?xml version="1.0" encoding="utf-8"?>
-<ds:datastoreItem xmlns:ds="http://schemas.openxmlformats.org/officeDocument/2006/customXml" ds:itemID="{AB17ADF3-B15B-40C5-B12E-CB62D5A4A337}">
+<ds:datastoreItem xmlns:ds="http://schemas.openxmlformats.org/officeDocument/2006/customXml" ds:itemID="{EFD28C58-2653-4C56-A8AD-01EEB6C5B3E4}">
   <ds:schemaRefs>
     <ds:schemaRef ds:uri="http://schemas.openxmlformats.org/officeDocument/2006/bibliography"/>
   </ds:schemaRefs>

</xml_diff>